<commit_message>
added annual data files
</commit_message>
<xml_diff>
--- a/Historical Climate Data/CTFS-ForestGEO_historical_climate_metadata.docx
+++ b/Historical Climate Data/CTFS-ForestGEO_historical_climate_metadata.docx
@@ -120,7 +120,53 @@
         <w:rPr>
           <w:rFonts w:ascii="Times New Roman" w:hAnsi="Times New Roman" w:cs="Times New Roman"/>
         </w:rPr>
-        <w:t xml:space="preserve">. File names are as follows: </w:t>
+        <w:t>.</w:t>
+      </w:r>
+      <w:r>
+        <w:rPr>
+          <w:rFonts w:ascii="Times New Roman" w:hAnsi="Times New Roman" w:cs="Times New Roman"/>
+        </w:rPr>
+        <w:t xml:space="preserve"> </w:t>
+      </w:r>
+      <w:proofErr w:type="gramStart"/>
+      <w:r>
+        <w:rPr>
+          <w:rFonts w:ascii="Times New Roman" w:hAnsi="Times New Roman" w:cs="Times New Roman"/>
+        </w:rPr>
+        <w:t xml:space="preserve">Monthly values </w:t>
+      </w:r>
+      <w:r>
+        <w:rPr>
+          <w:rFonts w:ascii="Times New Roman" w:hAnsi="Times New Roman" w:cs="Times New Roman"/>
+        </w:rPr>
+        <w:t>as extracted from the database.</w:t>
+      </w:r>
+      <w:proofErr w:type="gramEnd"/>
+      <w:r>
+        <w:rPr>
+          <w:rFonts w:ascii="Times New Roman" w:hAnsi="Times New Roman" w:cs="Times New Roman"/>
+        </w:rPr>
+        <w:t xml:space="preserve"> </w:t>
+      </w:r>
+      <w:proofErr w:type="gramStart"/>
+      <w:r>
+        <w:rPr>
+          <w:rFonts w:ascii="Times New Roman" w:hAnsi="Times New Roman" w:cs="Times New Roman"/>
+        </w:rPr>
+        <w:t>Annual values were computed by Kristina Anderson-Teixeira</w:t>
+      </w:r>
+      <w:proofErr w:type="gramEnd"/>
+      <w:r>
+        <w:rPr>
+          <w:rFonts w:ascii="Times New Roman" w:hAnsi="Times New Roman" w:cs="Times New Roman"/>
+        </w:rPr>
+        <w:t>.</w:t>
+      </w:r>
+      <w:r>
+        <w:rPr>
+          <w:rFonts w:ascii="Times New Roman" w:hAnsi="Times New Roman" w:cs="Times New Roman"/>
+        </w:rPr>
+        <w:t xml:space="preserve"> </w:t>
       </w:r>
     </w:p>
     <w:p>
@@ -130,8 +176,20 @@
           <w:rFonts w:ascii="Times New Roman" w:hAnsi="Times New Roman" w:cs="Times New Roman"/>
         </w:rPr>
       </w:pPr>
-      <w:bookmarkStart w:id="0" w:name="_GoBack"/>
-      <w:bookmarkEnd w:id="0"/>
+      <w:r>
+        <w:rPr>
+          <w:rFonts w:ascii="Times New Roman" w:hAnsi="Times New Roman" w:cs="Times New Roman"/>
+        </w:rPr>
+        <w:t xml:space="preserve">File names are as follows: </w:t>
+      </w:r>
+    </w:p>
+    <w:p>
+      <w:pPr>
+        <w:spacing w:line="360" w:lineRule="auto"/>
+        <w:rPr>
+          <w:rFonts w:ascii="Times New Roman" w:hAnsi="Times New Roman" w:cs="Times New Roman"/>
+        </w:rPr>
+      </w:pPr>
     </w:p>
     <w:p>
       <w:pPr>
@@ -318,9 +376,9 @@
       </w:tblPr>
       <w:tblGrid>
         <w:gridCol w:w="1483"/>
-        <w:gridCol w:w="3808"/>
-        <w:gridCol w:w="1677"/>
-        <w:gridCol w:w="1516"/>
+        <w:gridCol w:w="4984"/>
+        <w:gridCol w:w="1635"/>
+        <w:gridCol w:w="1474"/>
       </w:tblGrid>
       <w:tr>
         <w:tc>
@@ -669,13 +727,15 @@
               </w:rPr>
             </w:pPr>
             <w:proofErr w:type="spellStart"/>
-            <w:r>
-              <w:rPr>
-                <w:rFonts w:ascii="Times New Roman" w:hAnsi="Times New Roman" w:cs="Times New Roman"/>
-              </w:rPr>
-              <w:t>dtr</w:t>
+            <w:proofErr w:type="gramStart"/>
+            <w:r>
+              <w:rPr>
+                <w:rFonts w:ascii="Times New Roman" w:hAnsi="Times New Roman" w:cs="Times New Roman"/>
+              </w:rPr>
+              <w:t>drt</w:t>
             </w:r>
             <w:proofErr w:type="spellEnd"/>
+            <w:proofErr w:type="gramEnd"/>
           </w:p>
         </w:tc>
         <w:tc>
@@ -1206,12 +1266,129 @@
                 <w:rFonts w:ascii="Times New Roman" w:hAnsi="Times New Roman" w:cs="Times New Roman"/>
               </w:rPr>
             </w:pPr>
+            <w:proofErr w:type="gramStart"/>
             <w:r>
               <w:rPr>
                 <w:rFonts w:ascii="Times New Roman" w:hAnsi="Times New Roman" w:cs="Times New Roman"/>
               </w:rPr>
               <w:t>pet</w:t>
             </w:r>
+            <w:proofErr w:type="gramEnd"/>
+          </w:p>
+        </w:tc>
+        <w:tc>
+          <w:tcPr>
+            <w:tcW w:w="0" w:type="auto"/>
+          </w:tcPr>
+          <w:p>
+            <w:pPr>
+              <w:spacing w:line="360" w:lineRule="auto"/>
+              <w:rPr>
+                <w:rFonts w:ascii="Times New Roman" w:eastAsia="Times New Roman" w:hAnsi="Times New Roman" w:cs="Times New Roman"/>
+              </w:rPr>
+            </w:pPr>
+            <w:r>
+              <w:rPr>
+                <w:rFonts w:ascii="Times New Roman" w:eastAsia="Times New Roman" w:hAnsi="Times New Roman" w:cs="Times New Roman"/>
+              </w:rPr>
+              <w:t>Average daily p</w:t>
+            </w:r>
+            <w:r>
+              <w:rPr>
+                <w:rFonts w:ascii="Times New Roman" w:eastAsia="Times New Roman" w:hAnsi="Times New Roman" w:cs="Times New Roman"/>
+              </w:rPr>
+              <w:t>otential evapotranspiration (PET</w:t>
+            </w:r>
+            <w:r>
+              <w:rPr>
+                <w:rFonts w:ascii="Times New Roman" w:eastAsia="Times New Roman" w:hAnsi="Times New Roman" w:cs="Times New Roman"/>
+              </w:rPr>
+              <w:t>)</w:t>
+            </w:r>
+            <w:r>
+              <w:rPr>
+                <w:rFonts w:ascii="Times New Roman" w:eastAsia="Times New Roman" w:hAnsi="Times New Roman" w:cs="Times New Roman"/>
+              </w:rPr>
+              <w:t xml:space="preserve"> </w:t>
+            </w:r>
+          </w:p>
+        </w:tc>
+        <w:tc>
+          <w:tcPr>
+            <w:tcW w:w="0" w:type="auto"/>
+          </w:tcPr>
+          <w:p>
+            <w:pPr>
+              <w:spacing w:line="360" w:lineRule="auto"/>
+              <w:rPr>
+                <w:rFonts w:ascii="Times New Roman" w:hAnsi="Times New Roman" w:cs="Times New Roman"/>
+              </w:rPr>
+            </w:pPr>
+            <w:proofErr w:type="gramStart"/>
+            <w:r>
+              <w:rPr>
+                <w:rFonts w:ascii="Times New Roman" w:eastAsia="Times New Roman" w:hAnsi="Times New Roman" w:cs="Times New Roman"/>
+              </w:rPr>
+              <w:t>mm</w:t>
+            </w:r>
+            <w:proofErr w:type="gramEnd"/>
+            <w:r>
+              <w:rPr>
+                <w:rFonts w:ascii="Times New Roman" w:eastAsia="Times New Roman" w:hAnsi="Times New Roman" w:cs="Times New Roman"/>
+              </w:rPr>
+              <w:t xml:space="preserve"> day</w:t>
+            </w:r>
+            <w:r>
+              <w:rPr>
+                <w:rFonts w:ascii="Times New Roman" w:eastAsia="Times New Roman" w:hAnsi="Times New Roman" w:cs="Times New Roman"/>
+                <w:vertAlign w:val="superscript"/>
+              </w:rPr>
+              <w:t>-1</w:t>
+            </w:r>
+          </w:p>
+        </w:tc>
+        <w:tc>
+          <w:tcPr>
+            <w:tcW w:w="0" w:type="auto"/>
+          </w:tcPr>
+          <w:p>
+            <w:pPr>
+              <w:spacing w:line="360" w:lineRule="auto"/>
+              <w:rPr>
+                <w:rFonts w:ascii="Times New Roman" w:eastAsia="Times New Roman" w:hAnsi="Times New Roman" w:cs="Times New Roman"/>
+              </w:rPr>
+            </w:pPr>
+          </w:p>
+        </w:tc>
+      </w:tr>
+      <w:tr>
+        <w:tc>
+          <w:tcPr>
+            <w:tcW w:w="0" w:type="auto"/>
+          </w:tcPr>
+          <w:p>
+            <w:pPr>
+              <w:spacing w:line="360" w:lineRule="auto"/>
+              <w:rPr>
+                <w:rFonts w:ascii="Times New Roman" w:hAnsi="Times New Roman" w:cs="Times New Roman"/>
+              </w:rPr>
+            </w:pPr>
+            <w:proofErr w:type="spellStart"/>
+            <w:proofErr w:type="gramStart"/>
+            <w:r>
+              <w:rPr>
+                <w:rFonts w:ascii="Times New Roman" w:hAnsi="Times New Roman" w:cs="Times New Roman"/>
+              </w:rPr>
+              <w:t>pet</w:t>
+            </w:r>
+            <w:proofErr w:type="gramEnd"/>
+            <w:r>
+              <w:rPr>
+                <w:rFonts w:ascii="Times New Roman" w:hAnsi="Times New Roman" w:cs="Times New Roman"/>
+              </w:rPr>
+              <w:t>_sum</w:t>
+            </w:r>
+            <w:proofErr w:type="spellEnd"/>
           </w:p>
         </w:tc>
         <w:tc>
@@ -1237,24 +1414,50 @@
               </w:rPr>
               <w:t>)</w:t>
             </w:r>
-          </w:p>
-        </w:tc>
-        <w:tc>
-          <w:tcPr>
-            <w:tcW w:w="0" w:type="auto"/>
-          </w:tcPr>
-          <w:p>
-            <w:pPr>
-              <w:spacing w:line="360" w:lineRule="auto"/>
-              <w:rPr>
-                <w:rFonts w:ascii="Times New Roman" w:hAnsi="Times New Roman" w:cs="Times New Roman"/>
-              </w:rPr>
-            </w:pPr>
-            <w:r>
-              <w:rPr>
-                <w:rFonts w:ascii="Times New Roman" w:eastAsia="Times New Roman" w:hAnsi="Times New Roman" w:cs="Times New Roman"/>
-              </w:rPr>
-              <w:t>mm day</w:t>
+            <w:r>
+              <w:rPr>
+                <w:rFonts w:ascii="Times New Roman" w:eastAsia="Times New Roman" w:hAnsi="Times New Roman" w:cs="Times New Roman"/>
+              </w:rPr>
+              <w:t xml:space="preserve"> sum</w:t>
+            </w:r>
+            <w:r>
+              <w:rPr>
+                <w:rFonts w:ascii="Times New Roman" w:eastAsia="Times New Roman" w:hAnsi="Times New Roman" w:cs="Times New Roman"/>
+              </w:rPr>
+              <w:t xml:space="preserve"> (computed)</w:t>
+            </w:r>
+          </w:p>
+        </w:tc>
+        <w:tc>
+          <w:tcPr>
+            <w:tcW w:w="0" w:type="auto"/>
+          </w:tcPr>
+          <w:p>
+            <w:pPr>
+              <w:spacing w:line="360" w:lineRule="auto"/>
+              <w:rPr>
+                <w:rFonts w:ascii="Times New Roman" w:eastAsia="Times New Roman" w:hAnsi="Times New Roman" w:cs="Times New Roman"/>
+              </w:rPr>
+            </w:pPr>
+            <w:proofErr w:type="gramStart"/>
+            <w:r>
+              <w:rPr>
+                <w:rFonts w:ascii="Times New Roman" w:eastAsia="Times New Roman" w:hAnsi="Times New Roman" w:cs="Times New Roman"/>
+              </w:rPr>
+              <w:t>mm</w:t>
+            </w:r>
+            <w:proofErr w:type="gramEnd"/>
+            <w:r>
+              <w:rPr>
+                <w:rFonts w:ascii="Times New Roman" w:eastAsia="Times New Roman" w:hAnsi="Times New Roman" w:cs="Times New Roman"/>
+              </w:rPr>
+              <w:t xml:space="preserve"> </w:t>
+            </w:r>
+            <w:r>
+              <w:rPr>
+                <w:rFonts w:ascii="Times New Roman" w:eastAsia="Times New Roman" w:hAnsi="Times New Roman" w:cs="Times New Roman"/>
+              </w:rPr>
+              <w:t>mo</w:t>
             </w:r>
             <w:r>
               <w:rPr>
@@ -1276,11 +1479,19 @@
                 <w:rFonts w:ascii="Times New Roman" w:eastAsia="Times New Roman" w:hAnsi="Times New Roman" w:cs="Times New Roman"/>
               </w:rPr>
             </w:pPr>
-            <w:r>
-              <w:rPr>
-                <w:rFonts w:ascii="Times New Roman" w:eastAsia="Times New Roman" w:hAnsi="Times New Roman" w:cs="Times New Roman"/>
-              </w:rPr>
-              <w:t xml:space="preserve">mm </w:t>
+            <w:proofErr w:type="gramStart"/>
+            <w:r>
+              <w:rPr>
+                <w:rFonts w:ascii="Times New Roman" w:eastAsia="Times New Roman" w:hAnsi="Times New Roman" w:cs="Times New Roman"/>
+              </w:rPr>
+              <w:t>mm</w:t>
+            </w:r>
+            <w:proofErr w:type="gramEnd"/>
+            <w:r>
+              <w:rPr>
+                <w:rFonts w:ascii="Times New Roman" w:eastAsia="Times New Roman" w:hAnsi="Times New Roman" w:cs="Times New Roman"/>
+              </w:rPr>
+              <w:t xml:space="preserve"> </w:t>
             </w:r>
             <w:r>
               <w:rPr>
@@ -1322,6 +1533,8 @@
         </w:rPr>
         <w:br w:type="page"/>
       </w:r>
+      <w:bookmarkStart w:id="0" w:name="_GoBack"/>
+      <w:bookmarkEnd w:id="0"/>
     </w:p>
     <w:p>
       <w:pPr>

</xml_diff>

<commit_message>
added 1980-2014 climatic means
</commit_message>
<xml_diff>
--- a/Historical Climate Data/CTFS-ForestGEO_historical_climate_metadata.docx
+++ b/Historical Climate Data/CTFS-ForestGEO_historical_climate_metadata.docx
@@ -87,7 +87,7 @@
     </w:p>
     <w:p>
       <w:pPr>
-        <w:spacing w:line="360" w:lineRule="auto"/>
+        <w:spacing w:line="276" w:lineRule="auto"/>
         <w:rPr>
           <w:rFonts w:ascii="Times New Roman" w:hAnsi="Times New Roman" w:cs="Times New Roman"/>
         </w:rPr>
@@ -102,13 +102,43 @@
         <w:rPr>
           <w:rFonts w:ascii="Times New Roman" w:hAnsi="Times New Roman" w:cs="Times New Roman"/>
         </w:rPr>
-        <w:t>climate variable, bot</w:t>
-      </w:r>
-      <w:r>
-        <w:rPr>
-          <w:rFonts w:ascii="Times New Roman" w:hAnsi="Times New Roman" w:cs="Times New Roman"/>
-        </w:rPr>
-        <w:t xml:space="preserve">h monthly and annual </w:t>
+        <w:t xml:space="preserve">climate variable, </w:t>
+      </w:r>
+      <w:r>
+        <w:rPr>
+          <w:rFonts w:ascii="Times New Roman" w:hAnsi="Times New Roman" w:cs="Times New Roman"/>
+        </w:rPr>
+        <w:t>monthly</w:t>
+      </w:r>
+      <w:r>
+        <w:rPr>
+          <w:rFonts w:ascii="Times New Roman" w:hAnsi="Times New Roman" w:cs="Times New Roman"/>
+        </w:rPr>
+        <w:t>,</w:t>
+      </w:r>
+      <w:r>
+        <w:rPr>
+          <w:rFonts w:ascii="Times New Roman" w:hAnsi="Times New Roman" w:cs="Times New Roman"/>
+        </w:rPr>
+        <w:t xml:space="preserve"> annual</w:t>
+      </w:r>
+      <w:r>
+        <w:rPr>
+          <w:rFonts w:ascii="Times New Roman" w:hAnsi="Times New Roman" w:cs="Times New Roman"/>
+        </w:rPr>
+        <w:t>, and climatic mean</w:t>
+      </w:r>
+      <w:r>
+        <w:rPr>
+          <w:rFonts w:ascii="Times New Roman" w:hAnsi="Times New Roman" w:cs="Times New Roman"/>
+        </w:rPr>
+        <w:t xml:space="preserve"> </w:t>
+      </w:r>
+      <w:r>
+        <w:rPr>
+          <w:rFonts w:ascii="Times New Roman" w:hAnsi="Times New Roman" w:cs="Times New Roman"/>
+        </w:rPr>
+        <w:t xml:space="preserve">(1980-2014) </w:t>
       </w:r>
       <w:r>
         <w:rPr>
@@ -146,14 +176,20 @@
         <w:rPr>
           <w:rFonts w:ascii="Times New Roman" w:hAnsi="Times New Roman" w:cs="Times New Roman"/>
         </w:rPr>
-        <w:t xml:space="preserve"> </w:t>
+        <w:t xml:space="preserve"> Annual </w:t>
+      </w:r>
+      <w:r>
+        <w:rPr>
+          <w:rFonts w:ascii="Times New Roman" w:hAnsi="Times New Roman" w:cs="Times New Roman"/>
+        </w:rPr>
+        <w:t xml:space="preserve">and climatic mean </w:t>
       </w:r>
       <w:proofErr w:type="gramStart"/>
       <w:r>
         <w:rPr>
           <w:rFonts w:ascii="Times New Roman" w:hAnsi="Times New Roman" w:cs="Times New Roman"/>
         </w:rPr>
-        <w:t>Annual values were computed by Kristina Anderson-Teixeira</w:t>
+        <w:t>values were computed by Kristina Anderson-Teixeira</w:t>
       </w:r>
       <w:proofErr w:type="gramEnd"/>
       <w:r>
@@ -166,34 +202,20 @@
         <w:rPr>
           <w:rFonts w:ascii="Times New Roman" w:hAnsi="Times New Roman" w:cs="Times New Roman"/>
         </w:rPr>
-        <w:t xml:space="preserve"> </w:t>
+        <w:t xml:space="preserve"> File names are as follows: </w:t>
       </w:r>
     </w:p>
     <w:p>
       <w:pPr>
-        <w:spacing w:line="360" w:lineRule="auto"/>
-        <w:rPr>
-          <w:rFonts w:ascii="Times New Roman" w:hAnsi="Times New Roman" w:cs="Times New Roman"/>
-        </w:rPr>
-      </w:pPr>
-      <w:r>
-        <w:rPr>
-          <w:rFonts w:ascii="Times New Roman" w:hAnsi="Times New Roman" w:cs="Times New Roman"/>
-        </w:rPr>
-        <w:t xml:space="preserve">File names are as follows: </w:t>
-      </w:r>
+        <w:spacing w:line="276" w:lineRule="auto"/>
+        <w:rPr>
+          <w:rFonts w:ascii="Times New Roman" w:hAnsi="Times New Roman" w:cs="Times New Roman"/>
+        </w:rPr>
+      </w:pPr>
     </w:p>
     <w:p>
       <w:pPr>
-        <w:spacing w:line="360" w:lineRule="auto"/>
-        <w:rPr>
-          <w:rFonts w:ascii="Times New Roman" w:hAnsi="Times New Roman" w:cs="Times New Roman"/>
-        </w:rPr>
-      </w:pPr>
-    </w:p>
-    <w:p>
-      <w:pPr>
-        <w:spacing w:line="360" w:lineRule="auto"/>
+        <w:spacing w:line="276" w:lineRule="auto"/>
         <w:rPr>
           <w:rFonts w:ascii="Times New Roman" w:hAnsi="Times New Roman" w:cs="Times New Roman"/>
         </w:rPr>
@@ -224,7 +246,7 @@
           <w:ilvl w:val="0"/>
           <w:numId w:val="2"/>
         </w:numPr>
-        <w:spacing w:line="360" w:lineRule="auto"/>
+        <w:spacing w:line="276" w:lineRule="auto"/>
         <w:rPr>
           <w:rFonts w:ascii="Times New Roman" w:hAnsi="Times New Roman" w:cs="Times New Roman"/>
         </w:rPr>
@@ -275,21 +297,31 @@
           <w:ilvl w:val="1"/>
           <w:numId w:val="2"/>
         </w:numPr>
-        <w:spacing w:line="360" w:lineRule="auto"/>
-        <w:rPr>
-          <w:rFonts w:ascii="Times New Roman" w:hAnsi="Times New Roman" w:cs="Times New Roman"/>
-        </w:rPr>
-      </w:pPr>
-      <w:r>
-        <w:rPr>
-          <w:rFonts w:ascii="Times New Roman" w:hAnsi="Times New Roman" w:cs="Times New Roman"/>
-        </w:rPr>
-        <w:t>xxx- three-letter abbreviation for the climate variable in table below</w:t>
+        <w:spacing w:line="276" w:lineRule="auto"/>
+        <w:rPr>
+          <w:rFonts w:ascii="Times New Roman" w:hAnsi="Times New Roman" w:cs="Times New Roman"/>
+        </w:rPr>
+      </w:pPr>
+      <w:proofErr w:type="gramStart"/>
+      <w:r>
+        <w:rPr>
+          <w:rFonts w:ascii="Times New Roman" w:hAnsi="Times New Roman" w:cs="Times New Roman"/>
+        </w:rPr>
+        <w:t>xxx</w:t>
+      </w:r>
+      <w:proofErr w:type="gramEnd"/>
+      <w:r>
+        <w:rPr>
+          <w:rFonts w:ascii="Times New Roman" w:hAnsi="Times New Roman" w:cs="Times New Roman"/>
+        </w:rPr>
+        <w:t>- three-letter abbreviation for the climate variable in table below</w:t>
       </w:r>
     </w:p>
     <w:p>
       <w:pPr>
-        <w:spacing w:line="360" w:lineRule="auto"/>
+        <w:pStyle w:val="ListParagraph"/>
+        <w:spacing w:line="276" w:lineRule="auto"/>
+        <w:ind w:left="1440"/>
         <w:rPr>
           <w:rFonts w:ascii="Times New Roman" w:hAnsi="Times New Roman" w:cs="Times New Roman"/>
         </w:rPr>
@@ -297,7 +329,7 @@
     </w:p>
     <w:p>
       <w:pPr>
-        <w:spacing w:line="360" w:lineRule="auto"/>
+        <w:spacing w:line="276" w:lineRule="auto"/>
         <w:rPr>
           <w:rFonts w:ascii="Times New Roman" w:hAnsi="Times New Roman" w:cs="Times New Roman"/>
         </w:rPr>
@@ -316,7 +348,7 @@
           <w:ilvl w:val="0"/>
           <w:numId w:val="2"/>
         </w:numPr>
-        <w:spacing w:line="360" w:lineRule="auto"/>
+        <w:spacing w:line="276" w:lineRule="auto"/>
         <w:rPr>
           <w:rFonts w:ascii="Times New Roman" w:hAnsi="Times New Roman" w:cs="Times New Roman"/>
         </w:rPr>
@@ -347,16 +379,89 @@
           <w:ilvl w:val="1"/>
           <w:numId w:val="2"/>
         </w:numPr>
-        <w:spacing w:line="360" w:lineRule="auto"/>
-        <w:rPr>
-          <w:rFonts w:ascii="Times New Roman" w:hAnsi="Times New Roman" w:cs="Times New Roman"/>
-        </w:rPr>
-      </w:pPr>
-      <w:r>
-        <w:rPr>
-          <w:rFonts w:ascii="Times New Roman" w:hAnsi="Times New Roman" w:cs="Times New Roman"/>
-        </w:rPr>
-        <w:t>xxx- three-letter abbreviation for the climate variable in table below</w:t>
+        <w:spacing w:line="276" w:lineRule="auto"/>
+        <w:rPr>
+          <w:rFonts w:ascii="Times New Roman" w:hAnsi="Times New Roman" w:cs="Times New Roman"/>
+        </w:rPr>
+      </w:pPr>
+      <w:proofErr w:type="gramStart"/>
+      <w:r>
+        <w:rPr>
+          <w:rFonts w:ascii="Times New Roman" w:hAnsi="Times New Roman" w:cs="Times New Roman"/>
+        </w:rPr>
+        <w:t>xxx</w:t>
+      </w:r>
+      <w:proofErr w:type="gramEnd"/>
+      <w:r>
+        <w:rPr>
+          <w:rFonts w:ascii="Times New Roman" w:hAnsi="Times New Roman" w:cs="Times New Roman"/>
+        </w:rPr>
+        <w:t>- three-letter abbreviation for the climate variable in table below</w:t>
+      </w:r>
+    </w:p>
+    <w:p>
+      <w:pPr>
+        <w:spacing w:line="276" w:lineRule="auto"/>
+        <w:rPr>
+          <w:rFonts w:ascii="Times New Roman" w:hAnsi="Times New Roman" w:cs="Times New Roman"/>
+        </w:rPr>
+      </w:pPr>
+    </w:p>
+    <w:p>
+      <w:pPr>
+        <w:spacing w:line="276" w:lineRule="auto"/>
+        <w:rPr>
+          <w:rFonts w:ascii="Times New Roman" w:hAnsi="Times New Roman" w:cs="Times New Roman"/>
+        </w:rPr>
+      </w:pPr>
+      <w:r>
+        <w:rPr>
+          <w:rFonts w:ascii="Times New Roman" w:hAnsi="Times New Roman" w:cs="Times New Roman"/>
+        </w:rPr>
+        <w:t>Climatic mean data</w:t>
+      </w:r>
+      <w:r>
+        <w:rPr>
+          <w:rFonts w:ascii="Times New Roman" w:hAnsi="Times New Roman" w:cs="Times New Roman"/>
+        </w:rPr>
+        <w:t xml:space="preserve"> (1980-2014)</w:t>
+      </w:r>
+      <w:r>
+        <w:rPr>
+          <w:rFonts w:ascii="Times New Roman" w:hAnsi="Times New Roman" w:cs="Times New Roman"/>
+        </w:rPr>
+        <w:t>:</w:t>
+      </w:r>
+    </w:p>
+    <w:p>
+      <w:pPr>
+        <w:pStyle w:val="ListParagraph"/>
+        <w:numPr>
+          <w:ilvl w:val="0"/>
+          <w:numId w:val="2"/>
+        </w:numPr>
+        <w:spacing w:line="276" w:lineRule="auto"/>
+        <w:rPr>
+          <w:rFonts w:ascii="Times New Roman" w:hAnsi="Times New Roman" w:cs="Times New Roman"/>
+        </w:rPr>
+      </w:pPr>
+      <w:r>
+        <w:rPr>
+          <w:rFonts w:ascii="Times New Roman" w:hAnsi="Times New Roman" w:cs="Times New Roman"/>
+        </w:rPr>
+        <w:t xml:space="preserve">File name: </w:t>
+      </w:r>
+      <w:r>
+        <w:rPr>
+          <w:rFonts w:ascii="Times New Roman" w:hAnsi="Times New Roman" w:cs="Times New Roman"/>
+        </w:rPr>
+        <w:t>average1980_2014</w:t>
+      </w:r>
+      <w:r>
+        <w:rPr>
+          <w:rFonts w:ascii="Times New Roman" w:hAnsi="Times New Roman" w:cs="Times New Roman"/>
+        </w:rPr>
+        <w:t>.csv</w:t>
       </w:r>
     </w:p>
     <w:p>
@@ -1533,8 +1638,6 @@
         </w:rPr>
         <w:br w:type="page"/>
       </w:r>
-      <w:bookmarkStart w:id="0" w:name="_GoBack"/>
-      <w:bookmarkEnd w:id="0"/>
     </w:p>
     <w:p>
       <w:pPr>
@@ -1761,7 +1864,7 @@
         <w:tblLook w:val="04A0" w:firstRow="1" w:lastRow="0" w:firstColumn="1" w:lastColumn="0" w:noHBand="0" w:noVBand="1"/>
       </w:tblPr>
       <w:tblGrid>
-        <w:gridCol w:w="1556"/>
+        <w:gridCol w:w="990"/>
         <w:gridCol w:w="5989"/>
       </w:tblGrid>
       <w:tr>
@@ -1818,15 +1921,13 @@
                 <w:rFonts w:ascii="Times New Roman" w:hAnsi="Times New Roman" w:cs="Times New Roman"/>
               </w:rPr>
             </w:pPr>
-            <w:proofErr w:type="spellStart"/>
             <w:proofErr w:type="gramStart"/>
             <w:r>
               <w:rPr>
                 <w:rFonts w:ascii="Times New Roman" w:hAnsi="Times New Roman" w:cs="Times New Roman"/>
               </w:rPr>
-              <w:t>sites.sitename</w:t>
-            </w:r>
-            <w:proofErr w:type="spellEnd"/>
+              <w:t>site</w:t>
+            </w:r>
             <w:proofErr w:type="gramEnd"/>
           </w:p>
         </w:tc>
@@ -1901,11 +2002,933 @@
     </w:p>
     <w:p>
       <w:pPr>
+        <w:rPr>
+          <w:rFonts w:ascii="Times New Roman" w:hAnsi="Times New Roman" w:cs="Times New Roman"/>
+        </w:rPr>
+      </w:pPr>
+      <w:r>
+        <w:rPr>
+          <w:rFonts w:ascii="Times New Roman" w:hAnsi="Times New Roman" w:cs="Times New Roman"/>
+        </w:rPr>
+        <w:br w:type="page"/>
+      </w:r>
+    </w:p>
+    <w:p>
+      <w:pPr>
+        <w:spacing w:line="276" w:lineRule="auto"/>
+        <w:rPr>
+          <w:rFonts w:ascii="Times New Roman" w:hAnsi="Times New Roman" w:cs="Times New Roman"/>
+        </w:rPr>
+      </w:pPr>
+      <w:r>
+        <w:rPr>
+          <w:rFonts w:ascii="Times New Roman" w:hAnsi="Times New Roman" w:cs="Times New Roman"/>
+        </w:rPr>
+        <w:t>Climatic mean data (1980-2014):</w:t>
+      </w:r>
+    </w:p>
+    <w:p>
+      <w:pPr>
+        <w:spacing w:line="276" w:lineRule="auto"/>
+        <w:rPr>
+          <w:rFonts w:ascii="Times New Roman" w:hAnsi="Times New Roman" w:cs="Times New Roman"/>
+        </w:rPr>
+      </w:pPr>
+      <w:r>
+        <w:rPr>
+          <w:rFonts w:ascii="Times New Roman" w:hAnsi="Times New Roman" w:cs="Times New Roman"/>
+        </w:rPr>
+        <w:tab/>
+      </w:r>
+    </w:p>
+    <w:tbl>
+      <w:tblPr>
+        <w:tblStyle w:val="TableGrid"/>
+        <w:tblW w:w="0" w:type="auto"/>
+        <w:tblLook w:val="04A0" w:firstRow="1" w:lastRow="0" w:firstColumn="1" w:lastColumn="0" w:noHBand="0" w:noVBand="1"/>
+      </w:tblPr>
+      <w:tblGrid>
+        <w:gridCol w:w="3163"/>
+        <w:gridCol w:w="5989"/>
+      </w:tblGrid>
+      <w:tr>
+        <w:tc>
+          <w:tcPr>
+            <w:tcW w:w="0" w:type="auto"/>
+            <w:shd w:val="clear" w:color="auto" w:fill="D9D9D9" w:themeFill="background1" w:themeFillShade="D9"/>
+          </w:tcPr>
+          <w:p>
+            <w:pPr>
+              <w:spacing w:line="360" w:lineRule="auto"/>
+              <w:rPr>
+                <w:rFonts w:ascii="Times New Roman" w:hAnsi="Times New Roman" w:cs="Times New Roman"/>
+              </w:rPr>
+            </w:pPr>
+            <w:r>
+              <w:rPr>
+                <w:rFonts w:ascii="Times New Roman" w:hAnsi="Times New Roman" w:cs="Times New Roman"/>
+              </w:rPr>
+              <w:t>Column</w:t>
+            </w:r>
+          </w:p>
+        </w:tc>
+        <w:tc>
+          <w:tcPr>
+            <w:tcW w:w="5989" w:type="dxa"/>
+            <w:shd w:val="clear" w:color="auto" w:fill="D9D9D9" w:themeFill="background1" w:themeFillShade="D9"/>
+          </w:tcPr>
+          <w:p>
+            <w:pPr>
+              <w:spacing w:line="360" w:lineRule="auto"/>
+              <w:rPr>
+                <w:rFonts w:ascii="Times New Roman" w:hAnsi="Times New Roman" w:cs="Times New Roman"/>
+              </w:rPr>
+            </w:pPr>
+            <w:r>
+              <w:rPr>
+                <w:rFonts w:ascii="Times New Roman" w:hAnsi="Times New Roman" w:cs="Times New Roman"/>
+              </w:rPr>
+              <w:t>Description</w:t>
+            </w:r>
+            <w:r>
+              <w:rPr>
+                <w:rFonts w:ascii="Times New Roman" w:hAnsi="Times New Roman" w:cs="Times New Roman"/>
+              </w:rPr>
+              <w:t>/ Units</w:t>
+            </w:r>
+          </w:p>
+        </w:tc>
+      </w:tr>
+      <w:tr>
+        <w:tc>
+          <w:tcPr>
+            <w:tcW w:w="0" w:type="auto"/>
+          </w:tcPr>
+          <w:p>
+            <w:pPr>
+              <w:spacing w:line="360" w:lineRule="auto"/>
+              <w:rPr>
+                <w:rFonts w:ascii="Times New Roman" w:hAnsi="Times New Roman" w:cs="Times New Roman"/>
+              </w:rPr>
+            </w:pPr>
+            <w:proofErr w:type="gramStart"/>
+            <w:r>
+              <w:rPr>
+                <w:rFonts w:ascii="Times New Roman" w:hAnsi="Times New Roman" w:cs="Times New Roman"/>
+              </w:rPr>
+              <w:t>site</w:t>
+            </w:r>
+            <w:proofErr w:type="gramEnd"/>
+          </w:p>
+        </w:tc>
+        <w:tc>
+          <w:tcPr>
+            <w:tcW w:w="5989" w:type="dxa"/>
+          </w:tcPr>
+          <w:p>
+            <w:pPr>
+              <w:spacing w:line="360" w:lineRule="auto"/>
+              <w:rPr>
+                <w:rFonts w:ascii="Times New Roman" w:hAnsi="Times New Roman" w:cs="Times New Roman"/>
+              </w:rPr>
+            </w:pPr>
+            <w:r>
+              <w:rPr>
+                <w:rFonts w:ascii="Times New Roman" w:hAnsi="Times New Roman" w:cs="Times New Roman"/>
+              </w:rPr>
+              <w:t>Site name</w:t>
+            </w:r>
+          </w:p>
+        </w:tc>
+      </w:tr>
+      <w:tr>
+        <w:tc>
+          <w:tcPr>
+            <w:tcW w:w="0" w:type="auto"/>
+          </w:tcPr>
+          <w:p>
+            <w:pPr>
+              <w:spacing w:line="360" w:lineRule="auto"/>
+              <w:rPr>
+                <w:rFonts w:ascii="Times New Roman" w:hAnsi="Times New Roman" w:cs="Times New Roman"/>
+              </w:rPr>
+            </w:pPr>
+            <w:proofErr w:type="spellStart"/>
+            <w:proofErr w:type="gramStart"/>
+            <w:r>
+              <w:rPr>
+                <w:rFonts w:ascii="Times New Roman" w:eastAsia="Times New Roman" w:hAnsi="Times New Roman" w:cs="Times New Roman"/>
+                <w:color w:val="000000"/>
+              </w:rPr>
+              <w:t>tmp</w:t>
+            </w:r>
+            <w:proofErr w:type="spellEnd"/>
+            <w:proofErr w:type="gramEnd"/>
+          </w:p>
+        </w:tc>
+        <w:tc>
+          <w:tcPr>
+            <w:tcW w:w="5989" w:type="dxa"/>
+          </w:tcPr>
+          <w:p>
+            <w:pPr>
+              <w:spacing w:line="360" w:lineRule="auto"/>
+              <w:rPr>
+                <w:rFonts w:ascii="Times New Roman" w:hAnsi="Times New Roman" w:cs="Times New Roman"/>
+              </w:rPr>
+            </w:pPr>
+            <w:r>
+              <w:rPr>
+                <w:rFonts w:ascii="Times New Roman" w:hAnsi="Times New Roman" w:cs="Times New Roman"/>
+              </w:rPr>
+              <w:t>1980-2014 average of this variable (description and units</w:t>
+            </w:r>
+            <w:r>
+              <w:rPr>
+                <w:rFonts w:ascii="Times New Roman" w:hAnsi="Times New Roman" w:cs="Times New Roman"/>
+              </w:rPr>
+              <w:t>-annual given in table above).</w:t>
+            </w:r>
+            <w:r>
+              <w:rPr>
+                <w:rFonts w:ascii="Times New Roman" w:hAnsi="Times New Roman" w:cs="Times New Roman"/>
+              </w:rPr>
+              <w:t xml:space="preserve"> </w:t>
+            </w:r>
+          </w:p>
+        </w:tc>
+      </w:tr>
+      <w:tr>
+        <w:tc>
+          <w:tcPr>
+            <w:tcW w:w="0" w:type="auto"/>
+          </w:tcPr>
+          <w:p>
+            <w:pPr>
+              <w:spacing w:line="360" w:lineRule="auto"/>
+              <w:rPr>
+                <w:rFonts w:ascii="Times New Roman" w:eastAsia="Times New Roman" w:hAnsi="Times New Roman" w:cs="Times New Roman"/>
+                <w:color w:val="000000"/>
+              </w:rPr>
+            </w:pPr>
+            <w:proofErr w:type="spellStart"/>
+            <w:proofErr w:type="gramStart"/>
+            <w:r>
+              <w:rPr>
+                <w:rFonts w:ascii="Times New Roman" w:eastAsia="Times New Roman" w:hAnsi="Times New Roman" w:cs="Times New Roman"/>
+                <w:color w:val="000000"/>
+              </w:rPr>
+              <w:t>tmn</w:t>
+            </w:r>
+            <w:proofErr w:type="spellEnd"/>
+            <w:proofErr w:type="gramEnd"/>
+          </w:p>
+        </w:tc>
+        <w:tc>
+          <w:tcPr>
+            <w:tcW w:w="5989" w:type="dxa"/>
+          </w:tcPr>
+          <w:p>
+            <w:pPr>
+              <w:spacing w:line="360" w:lineRule="auto"/>
+              <w:rPr>
+                <w:rFonts w:ascii="Times New Roman" w:hAnsi="Times New Roman" w:cs="Times New Roman"/>
+              </w:rPr>
+            </w:pPr>
+            <w:r>
+              <w:rPr>
+                <w:rFonts w:ascii="Times New Roman" w:hAnsi="Times New Roman" w:cs="Times New Roman"/>
+              </w:rPr>
+              <w:t>1980-2014 average of this variable (description and units-annual given in table above).</w:t>
+            </w:r>
+          </w:p>
+        </w:tc>
+      </w:tr>
+      <w:tr>
+        <w:tc>
+          <w:tcPr>
+            <w:tcW w:w="0" w:type="auto"/>
+          </w:tcPr>
+          <w:p>
+            <w:pPr>
+              <w:spacing w:line="360" w:lineRule="auto"/>
+              <w:rPr>
+                <w:rFonts w:ascii="Times New Roman" w:eastAsia="Times New Roman" w:hAnsi="Times New Roman" w:cs="Times New Roman"/>
+                <w:color w:val="000000"/>
+              </w:rPr>
+            </w:pPr>
+            <w:proofErr w:type="spellStart"/>
+            <w:proofErr w:type="gramStart"/>
+            <w:r>
+              <w:rPr>
+                <w:rFonts w:ascii="Times New Roman" w:eastAsia="Times New Roman" w:hAnsi="Times New Roman" w:cs="Times New Roman"/>
+                <w:color w:val="000000"/>
+              </w:rPr>
+              <w:t>tmx</w:t>
+            </w:r>
+            <w:proofErr w:type="spellEnd"/>
+            <w:proofErr w:type="gramEnd"/>
+          </w:p>
+        </w:tc>
+        <w:tc>
+          <w:tcPr>
+            <w:tcW w:w="5989" w:type="dxa"/>
+          </w:tcPr>
+          <w:p>
+            <w:pPr>
+              <w:spacing w:line="360" w:lineRule="auto"/>
+              <w:rPr>
+                <w:rFonts w:ascii="Times New Roman" w:hAnsi="Times New Roman" w:cs="Times New Roman"/>
+              </w:rPr>
+            </w:pPr>
+            <w:r>
+              <w:rPr>
+                <w:rFonts w:ascii="Times New Roman" w:hAnsi="Times New Roman" w:cs="Times New Roman"/>
+              </w:rPr>
+              <w:t>1980-2014 average of this variable (description and units-annual given in table above).</w:t>
+            </w:r>
+          </w:p>
+        </w:tc>
+      </w:tr>
+      <w:tr>
+        <w:tc>
+          <w:tcPr>
+            <w:tcW w:w="0" w:type="auto"/>
+          </w:tcPr>
+          <w:p>
+            <w:pPr>
+              <w:spacing w:line="360" w:lineRule="auto"/>
+              <w:rPr>
+                <w:rFonts w:ascii="Times New Roman" w:eastAsia="Times New Roman" w:hAnsi="Times New Roman" w:cs="Times New Roman"/>
+                <w:color w:val="000000"/>
+              </w:rPr>
+            </w:pPr>
+            <w:proofErr w:type="spellStart"/>
+            <w:proofErr w:type="gramStart"/>
+            <w:r>
+              <w:rPr>
+                <w:rFonts w:ascii="Times New Roman" w:eastAsia="Times New Roman" w:hAnsi="Times New Roman" w:cs="Times New Roman"/>
+                <w:color w:val="000000"/>
+              </w:rPr>
+              <w:t>drt</w:t>
+            </w:r>
+            <w:proofErr w:type="spellEnd"/>
+            <w:proofErr w:type="gramEnd"/>
+          </w:p>
+        </w:tc>
+        <w:tc>
+          <w:tcPr>
+            <w:tcW w:w="5989" w:type="dxa"/>
+          </w:tcPr>
+          <w:p>
+            <w:pPr>
+              <w:spacing w:line="360" w:lineRule="auto"/>
+              <w:rPr>
+                <w:rFonts w:ascii="Times New Roman" w:hAnsi="Times New Roman" w:cs="Times New Roman"/>
+              </w:rPr>
+            </w:pPr>
+            <w:r>
+              <w:rPr>
+                <w:rFonts w:ascii="Times New Roman" w:hAnsi="Times New Roman" w:cs="Times New Roman"/>
+              </w:rPr>
+              <w:t>1980-2014 average of this variable (description and units-annual given in table above).</w:t>
+            </w:r>
+          </w:p>
+        </w:tc>
+      </w:tr>
+      <w:tr>
+        <w:tc>
+          <w:tcPr>
+            <w:tcW w:w="0" w:type="auto"/>
+          </w:tcPr>
+          <w:p>
+            <w:pPr>
+              <w:spacing w:line="360" w:lineRule="auto"/>
+              <w:rPr>
+                <w:rFonts w:ascii="Times New Roman" w:eastAsia="Times New Roman" w:hAnsi="Times New Roman" w:cs="Times New Roman"/>
+                <w:color w:val="000000"/>
+              </w:rPr>
+            </w:pPr>
+            <w:proofErr w:type="spellStart"/>
+            <w:proofErr w:type="gramStart"/>
+            <w:r>
+              <w:rPr>
+                <w:rFonts w:ascii="Times New Roman" w:eastAsia="Times New Roman" w:hAnsi="Times New Roman" w:cs="Times New Roman"/>
+                <w:color w:val="000000"/>
+              </w:rPr>
+              <w:t>frs</w:t>
+            </w:r>
+            <w:proofErr w:type="spellEnd"/>
+            <w:proofErr w:type="gramEnd"/>
+          </w:p>
+        </w:tc>
+        <w:tc>
+          <w:tcPr>
+            <w:tcW w:w="5989" w:type="dxa"/>
+          </w:tcPr>
+          <w:p>
+            <w:pPr>
+              <w:spacing w:line="360" w:lineRule="auto"/>
+              <w:rPr>
+                <w:rFonts w:ascii="Times New Roman" w:hAnsi="Times New Roman" w:cs="Times New Roman"/>
+              </w:rPr>
+            </w:pPr>
+            <w:r>
+              <w:rPr>
+                <w:rFonts w:ascii="Times New Roman" w:hAnsi="Times New Roman" w:cs="Times New Roman"/>
+              </w:rPr>
+              <w:t>1980-2014 average of this variable (description and units-annual given in table above).</w:t>
+            </w:r>
+          </w:p>
+        </w:tc>
+      </w:tr>
+      <w:tr>
+        <w:tc>
+          <w:tcPr>
+            <w:tcW w:w="0" w:type="auto"/>
+          </w:tcPr>
+          <w:p>
+            <w:pPr>
+              <w:spacing w:line="360" w:lineRule="auto"/>
+              <w:rPr>
+                <w:rFonts w:ascii="Times New Roman" w:eastAsia="Times New Roman" w:hAnsi="Times New Roman" w:cs="Times New Roman"/>
+                <w:color w:val="000000"/>
+              </w:rPr>
+            </w:pPr>
+            <w:proofErr w:type="spellStart"/>
+            <w:proofErr w:type="gramStart"/>
+            <w:r>
+              <w:rPr>
+                <w:rFonts w:ascii="Times New Roman" w:eastAsia="Times New Roman" w:hAnsi="Times New Roman" w:cs="Times New Roman"/>
+                <w:color w:val="000000"/>
+              </w:rPr>
+              <w:t>vap</w:t>
+            </w:r>
+            <w:proofErr w:type="spellEnd"/>
+            <w:proofErr w:type="gramEnd"/>
+          </w:p>
+        </w:tc>
+        <w:tc>
+          <w:tcPr>
+            <w:tcW w:w="5989" w:type="dxa"/>
+          </w:tcPr>
+          <w:p>
+            <w:pPr>
+              <w:spacing w:line="360" w:lineRule="auto"/>
+              <w:rPr>
+                <w:rFonts w:ascii="Times New Roman" w:hAnsi="Times New Roman" w:cs="Times New Roman"/>
+              </w:rPr>
+            </w:pPr>
+            <w:r>
+              <w:rPr>
+                <w:rFonts w:ascii="Times New Roman" w:hAnsi="Times New Roman" w:cs="Times New Roman"/>
+              </w:rPr>
+              <w:t>1980-2014 average of this variable (description and units-annual given in table above).</w:t>
+            </w:r>
+          </w:p>
+        </w:tc>
+      </w:tr>
+      <w:tr>
+        <w:tc>
+          <w:tcPr>
+            <w:tcW w:w="0" w:type="auto"/>
+          </w:tcPr>
+          <w:p>
+            <w:pPr>
+              <w:spacing w:line="360" w:lineRule="auto"/>
+              <w:rPr>
+                <w:rFonts w:ascii="Times New Roman" w:eastAsia="Times New Roman" w:hAnsi="Times New Roman" w:cs="Times New Roman"/>
+                <w:color w:val="000000"/>
+              </w:rPr>
+            </w:pPr>
+            <w:proofErr w:type="spellStart"/>
+            <w:proofErr w:type="gramStart"/>
+            <w:r>
+              <w:rPr>
+                <w:rFonts w:ascii="Times New Roman" w:eastAsia="Times New Roman" w:hAnsi="Times New Roman" w:cs="Times New Roman"/>
+                <w:color w:val="000000"/>
+              </w:rPr>
+              <w:t>pet</w:t>
+            </w:r>
+            <w:proofErr w:type="gramEnd"/>
+            <w:r>
+              <w:rPr>
+                <w:rFonts w:ascii="Times New Roman" w:eastAsia="Times New Roman" w:hAnsi="Times New Roman" w:cs="Times New Roman"/>
+                <w:color w:val="000000"/>
+              </w:rPr>
+              <w:t>_sum</w:t>
+            </w:r>
+            <w:proofErr w:type="spellEnd"/>
+          </w:p>
+        </w:tc>
+        <w:tc>
+          <w:tcPr>
+            <w:tcW w:w="5989" w:type="dxa"/>
+          </w:tcPr>
+          <w:p>
+            <w:pPr>
+              <w:spacing w:line="360" w:lineRule="auto"/>
+              <w:rPr>
+                <w:rFonts w:ascii="Times New Roman" w:hAnsi="Times New Roman" w:cs="Times New Roman"/>
+              </w:rPr>
+            </w:pPr>
+            <w:r>
+              <w:rPr>
+                <w:rFonts w:ascii="Times New Roman" w:hAnsi="Times New Roman" w:cs="Times New Roman"/>
+              </w:rPr>
+              <w:t>1980-2014 average of this variable (description and units-annual given in table above).</w:t>
+            </w:r>
+          </w:p>
+        </w:tc>
+      </w:tr>
+      <w:tr>
+        <w:tc>
+          <w:tcPr>
+            <w:tcW w:w="0" w:type="auto"/>
+          </w:tcPr>
+          <w:p>
+            <w:pPr>
+              <w:spacing w:line="360" w:lineRule="auto"/>
+              <w:rPr>
+                <w:rFonts w:ascii="Times New Roman" w:eastAsia="Times New Roman" w:hAnsi="Times New Roman" w:cs="Times New Roman"/>
+                <w:color w:val="000000"/>
+              </w:rPr>
+            </w:pPr>
+            <w:proofErr w:type="gramStart"/>
+            <w:r>
+              <w:rPr>
+                <w:rFonts w:ascii="Times New Roman" w:eastAsia="Times New Roman" w:hAnsi="Times New Roman" w:cs="Times New Roman"/>
+                <w:color w:val="000000"/>
+              </w:rPr>
+              <w:t>pre</w:t>
+            </w:r>
+            <w:proofErr w:type="gramEnd"/>
+          </w:p>
+        </w:tc>
+        <w:tc>
+          <w:tcPr>
+            <w:tcW w:w="5989" w:type="dxa"/>
+          </w:tcPr>
+          <w:p>
+            <w:pPr>
+              <w:spacing w:line="360" w:lineRule="auto"/>
+              <w:rPr>
+                <w:rFonts w:ascii="Times New Roman" w:hAnsi="Times New Roman" w:cs="Times New Roman"/>
+              </w:rPr>
+            </w:pPr>
+            <w:r>
+              <w:rPr>
+                <w:rFonts w:ascii="Times New Roman" w:hAnsi="Times New Roman" w:cs="Times New Roman"/>
+              </w:rPr>
+              <w:t>1980-2014 average of this variable (description and units-annual given in table above).</w:t>
+            </w:r>
+          </w:p>
+        </w:tc>
+      </w:tr>
+      <w:tr>
+        <w:tc>
+          <w:tcPr>
+            <w:tcW w:w="0" w:type="auto"/>
+          </w:tcPr>
+          <w:p>
+            <w:pPr>
+              <w:spacing w:line="360" w:lineRule="auto"/>
+              <w:rPr>
+                <w:rFonts w:ascii="Times New Roman" w:eastAsia="Times New Roman" w:hAnsi="Times New Roman" w:cs="Times New Roman"/>
+                <w:color w:val="000000"/>
+              </w:rPr>
+            </w:pPr>
+            <w:proofErr w:type="gramStart"/>
+            <w:r>
+              <w:rPr>
+                <w:rFonts w:ascii="Times New Roman" w:eastAsia="Times New Roman" w:hAnsi="Times New Roman" w:cs="Times New Roman"/>
+                <w:color w:val="000000"/>
+              </w:rPr>
+              <w:t>wet</w:t>
+            </w:r>
+            <w:proofErr w:type="gramEnd"/>
+          </w:p>
+        </w:tc>
+        <w:tc>
+          <w:tcPr>
+            <w:tcW w:w="5989" w:type="dxa"/>
+          </w:tcPr>
+          <w:p>
+            <w:pPr>
+              <w:spacing w:line="360" w:lineRule="auto"/>
+              <w:rPr>
+                <w:rFonts w:ascii="Times New Roman" w:hAnsi="Times New Roman" w:cs="Times New Roman"/>
+              </w:rPr>
+            </w:pPr>
+            <w:r>
+              <w:rPr>
+                <w:rFonts w:ascii="Times New Roman" w:hAnsi="Times New Roman" w:cs="Times New Roman"/>
+              </w:rPr>
+              <w:t>1980-2014 average of this variable (description and units-annual given in table above).</w:t>
+            </w:r>
+          </w:p>
+        </w:tc>
+      </w:tr>
+      <w:tr>
+        <w:tc>
+          <w:tcPr>
+            <w:tcW w:w="0" w:type="auto"/>
+          </w:tcPr>
+          <w:p>
+            <w:pPr>
+              <w:spacing w:line="360" w:lineRule="auto"/>
+              <w:rPr>
+                <w:rFonts w:ascii="Times New Roman" w:eastAsia="Times New Roman" w:hAnsi="Times New Roman" w:cs="Times New Roman"/>
+                <w:color w:val="000000"/>
+              </w:rPr>
+            </w:pPr>
+            <w:proofErr w:type="spellStart"/>
+            <w:proofErr w:type="gramStart"/>
+            <w:r>
+              <w:rPr>
+                <w:rFonts w:ascii="Times New Roman" w:eastAsia="Times New Roman" w:hAnsi="Times New Roman" w:cs="Times New Roman"/>
+                <w:color w:val="000000"/>
+              </w:rPr>
+              <w:t>cld</w:t>
+            </w:r>
+            <w:proofErr w:type="spellEnd"/>
+            <w:proofErr w:type="gramEnd"/>
+          </w:p>
+        </w:tc>
+        <w:tc>
+          <w:tcPr>
+            <w:tcW w:w="5989" w:type="dxa"/>
+          </w:tcPr>
+          <w:p>
+            <w:pPr>
+              <w:spacing w:line="360" w:lineRule="auto"/>
+              <w:rPr>
+                <w:rFonts w:ascii="Times New Roman" w:hAnsi="Times New Roman" w:cs="Times New Roman"/>
+              </w:rPr>
+            </w:pPr>
+            <w:r>
+              <w:rPr>
+                <w:rFonts w:ascii="Times New Roman" w:hAnsi="Times New Roman" w:cs="Times New Roman"/>
+              </w:rPr>
+              <w:t>1980-2014 average of this variable (description and units-annual given in table above).</w:t>
+            </w:r>
+          </w:p>
+        </w:tc>
+      </w:tr>
+      <w:tr>
+        <w:tc>
+          <w:tcPr>
+            <w:tcW w:w="0" w:type="auto"/>
+          </w:tcPr>
+          <w:p>
+            <w:pPr>
+              <w:spacing w:line="360" w:lineRule="auto"/>
+              <w:rPr>
+                <w:rFonts w:ascii="Times New Roman" w:eastAsia="Times New Roman" w:hAnsi="Times New Roman" w:cs="Times New Roman"/>
+                <w:color w:val="000000"/>
+              </w:rPr>
+            </w:pPr>
+            <w:r>
+              <w:rPr>
+                <w:rFonts w:ascii="Times New Roman" w:eastAsia="Times New Roman" w:hAnsi="Times New Roman" w:cs="Times New Roman"/>
+                <w:color w:val="000000"/>
+              </w:rPr>
+              <w:t>Months with PPT&lt;PET</w:t>
+            </w:r>
+          </w:p>
+        </w:tc>
+        <w:tc>
+          <w:tcPr>
+            <w:tcW w:w="5989" w:type="dxa"/>
+          </w:tcPr>
+          <w:p>
+            <w:pPr>
+              <w:spacing w:line="360" w:lineRule="auto"/>
+              <w:rPr>
+                <w:rFonts w:ascii="Times New Roman" w:hAnsi="Times New Roman" w:cs="Times New Roman"/>
+              </w:rPr>
+            </w:pPr>
+            <w:r>
+              <w:rPr>
+                <w:rFonts w:ascii="Times New Roman" w:hAnsi="Times New Roman" w:cs="Times New Roman"/>
+              </w:rPr>
+              <w:t>1980-2014 average of this variable.</w:t>
+            </w:r>
+            <w:r>
+              <w:rPr>
+                <w:rFonts w:ascii="Times New Roman" w:hAnsi="Times New Roman" w:cs="Times New Roman"/>
+              </w:rPr>
+              <w:t xml:space="preserve"> UNITS: </w:t>
+            </w:r>
+            <w:proofErr w:type="spellStart"/>
+            <w:r>
+              <w:rPr>
+                <w:rFonts w:ascii="Times New Roman" w:hAnsi="Times New Roman" w:cs="Times New Roman"/>
+              </w:rPr>
+              <w:t>mo</w:t>
+            </w:r>
+            <w:proofErr w:type="spellEnd"/>
+            <w:r>
+              <w:rPr>
+                <w:rFonts w:ascii="Times New Roman" w:hAnsi="Times New Roman" w:cs="Times New Roman"/>
+              </w:rPr>
+              <w:t>/</w:t>
+            </w:r>
+            <w:proofErr w:type="spellStart"/>
+            <w:r>
+              <w:rPr>
+                <w:rFonts w:ascii="Times New Roman" w:hAnsi="Times New Roman" w:cs="Times New Roman"/>
+              </w:rPr>
+              <w:t>yr</w:t>
+            </w:r>
+            <w:proofErr w:type="spellEnd"/>
+          </w:p>
+        </w:tc>
+      </w:tr>
+      <w:tr>
+        <w:tc>
+          <w:tcPr>
+            <w:tcW w:w="0" w:type="auto"/>
+          </w:tcPr>
+          <w:p>
+            <w:pPr>
+              <w:spacing w:line="360" w:lineRule="auto"/>
+              <w:rPr>
+                <w:rFonts w:ascii="Times New Roman" w:eastAsia="Times New Roman" w:hAnsi="Times New Roman" w:cs="Times New Roman"/>
+                <w:color w:val="000000"/>
+              </w:rPr>
+            </w:pPr>
+            <w:r>
+              <w:rPr>
+                <w:rFonts w:ascii="Times New Roman" w:eastAsia="Times New Roman" w:hAnsi="Times New Roman" w:cs="Times New Roman"/>
+                <w:color w:val="000000"/>
+              </w:rPr>
+              <w:t>Precipitation Seasonality (CV)</w:t>
+            </w:r>
+          </w:p>
+        </w:tc>
+        <w:tc>
+          <w:tcPr>
+            <w:tcW w:w="5989" w:type="dxa"/>
+          </w:tcPr>
+          <w:p>
+            <w:pPr>
+              <w:spacing w:line="360" w:lineRule="auto"/>
+              <w:rPr>
+                <w:rFonts w:ascii="Times New Roman" w:hAnsi="Times New Roman" w:cs="Times New Roman"/>
+              </w:rPr>
+            </w:pPr>
+            <w:r>
+              <w:rPr>
+                <w:rFonts w:ascii="Times New Roman" w:hAnsi="Times New Roman" w:cs="Times New Roman"/>
+              </w:rPr>
+              <w:t xml:space="preserve">1980-2014 average of this variable. </w:t>
+            </w:r>
+          </w:p>
+        </w:tc>
+      </w:tr>
+      <w:tr>
+        <w:tc>
+          <w:tcPr>
+            <w:tcW w:w="0" w:type="auto"/>
+          </w:tcPr>
+          <w:p>
+            <w:pPr>
+              <w:spacing w:line="360" w:lineRule="auto"/>
+              <w:rPr>
+                <w:rFonts w:ascii="Times New Roman" w:eastAsia="Times New Roman" w:hAnsi="Times New Roman" w:cs="Times New Roman"/>
+                <w:color w:val="000000"/>
+              </w:rPr>
+            </w:pPr>
+            <w:r>
+              <w:rPr>
+                <w:rFonts w:ascii="Times New Roman" w:eastAsia="Times New Roman" w:hAnsi="Times New Roman" w:cs="Times New Roman"/>
+                <w:color w:val="000000"/>
+              </w:rPr>
+              <w:t xml:space="preserve">Mean Jan Temperature </w:t>
+            </w:r>
+          </w:p>
+        </w:tc>
+        <w:tc>
+          <w:tcPr>
+            <w:tcW w:w="5989" w:type="dxa"/>
+          </w:tcPr>
+          <w:p>
+            <w:pPr>
+              <w:spacing w:line="360" w:lineRule="auto"/>
+              <w:rPr>
+                <w:rFonts w:ascii="Times New Roman" w:hAnsi="Times New Roman" w:cs="Times New Roman"/>
+              </w:rPr>
+            </w:pPr>
+            <w:r>
+              <w:rPr>
+                <w:rFonts w:ascii="Times New Roman" w:hAnsi="Times New Roman" w:cs="Times New Roman"/>
+              </w:rPr>
+              <w:t xml:space="preserve">1980-2014 average of this variable. UNITS: </w:t>
+            </w:r>
+            <w:r>
+              <w:rPr>
+                <w:rFonts w:ascii="Times New Roman" w:eastAsia="Times New Roman" w:hAnsi="Times New Roman" w:cs="Times New Roman"/>
+              </w:rPr>
+              <w:t>°C</w:t>
+            </w:r>
+          </w:p>
+        </w:tc>
+      </w:tr>
+      <w:tr>
+        <w:tc>
+          <w:tcPr>
+            <w:tcW w:w="0" w:type="auto"/>
+          </w:tcPr>
+          <w:p>
+            <w:pPr>
+              <w:spacing w:line="360" w:lineRule="auto"/>
+              <w:rPr>
+                <w:rFonts w:ascii="Times New Roman" w:eastAsia="Times New Roman" w:hAnsi="Times New Roman" w:cs="Times New Roman"/>
+                <w:color w:val="000000"/>
+              </w:rPr>
+            </w:pPr>
+            <w:r>
+              <w:rPr>
+                <w:rFonts w:ascii="Times New Roman" w:eastAsia="Times New Roman" w:hAnsi="Times New Roman" w:cs="Times New Roman"/>
+                <w:color w:val="000000"/>
+              </w:rPr>
+              <w:t>Mean July Temperature</w:t>
+            </w:r>
+          </w:p>
+        </w:tc>
+        <w:tc>
+          <w:tcPr>
+            <w:tcW w:w="5989" w:type="dxa"/>
+          </w:tcPr>
+          <w:p>
+            <w:pPr>
+              <w:spacing w:line="360" w:lineRule="auto"/>
+              <w:rPr>
+                <w:rFonts w:ascii="Times New Roman" w:hAnsi="Times New Roman" w:cs="Times New Roman"/>
+              </w:rPr>
+            </w:pPr>
+            <w:r>
+              <w:rPr>
+                <w:rFonts w:ascii="Times New Roman" w:hAnsi="Times New Roman" w:cs="Times New Roman"/>
+              </w:rPr>
+              <w:t xml:space="preserve">1980-2014 average of this variable. UNITS: </w:t>
+            </w:r>
+            <w:r>
+              <w:rPr>
+                <w:rFonts w:ascii="Times New Roman" w:eastAsia="Times New Roman" w:hAnsi="Times New Roman" w:cs="Times New Roman"/>
+              </w:rPr>
+              <w:t>°C</w:t>
+            </w:r>
+          </w:p>
+        </w:tc>
+      </w:tr>
+      <w:tr>
+        <w:tc>
+          <w:tcPr>
+            <w:tcW w:w="0" w:type="auto"/>
+          </w:tcPr>
+          <w:p>
+            <w:pPr>
+              <w:spacing w:line="360" w:lineRule="auto"/>
+              <w:rPr>
+                <w:rFonts w:ascii="Times New Roman" w:eastAsia="Times New Roman" w:hAnsi="Times New Roman" w:cs="Times New Roman"/>
+                <w:color w:val="000000"/>
+              </w:rPr>
+            </w:pPr>
+            <w:r>
+              <w:rPr>
+                <w:rFonts w:ascii="Times New Roman" w:eastAsia="Times New Roman" w:hAnsi="Times New Roman" w:cs="Times New Roman"/>
+                <w:color w:val="000000"/>
+              </w:rPr>
+              <w:t xml:space="preserve">Min T of Coldest month </w:t>
+            </w:r>
+          </w:p>
+        </w:tc>
+        <w:tc>
+          <w:tcPr>
+            <w:tcW w:w="5989" w:type="dxa"/>
+          </w:tcPr>
+          <w:p>
+            <w:pPr>
+              <w:spacing w:line="360" w:lineRule="auto"/>
+              <w:rPr>
+                <w:rFonts w:ascii="Times New Roman" w:hAnsi="Times New Roman" w:cs="Times New Roman"/>
+              </w:rPr>
+            </w:pPr>
+            <w:r>
+              <w:rPr>
+                <w:rFonts w:ascii="Times New Roman" w:hAnsi="Times New Roman" w:cs="Times New Roman"/>
+              </w:rPr>
+              <w:t xml:space="preserve">1980-2014 average of this variable. UNITS: </w:t>
+            </w:r>
+            <w:r>
+              <w:rPr>
+                <w:rFonts w:ascii="Times New Roman" w:eastAsia="Times New Roman" w:hAnsi="Times New Roman" w:cs="Times New Roman"/>
+              </w:rPr>
+              <w:t>°C</w:t>
+            </w:r>
+          </w:p>
+        </w:tc>
+      </w:tr>
+      <w:tr>
+        <w:tc>
+          <w:tcPr>
+            <w:tcW w:w="0" w:type="auto"/>
+          </w:tcPr>
+          <w:p>
+            <w:pPr>
+              <w:spacing w:line="360" w:lineRule="auto"/>
+              <w:rPr>
+                <w:rFonts w:ascii="Times New Roman" w:eastAsia="Times New Roman" w:hAnsi="Times New Roman" w:cs="Times New Roman"/>
+                <w:color w:val="000000"/>
+              </w:rPr>
+            </w:pPr>
+            <w:r>
+              <w:rPr>
+                <w:rFonts w:ascii="Times New Roman" w:eastAsia="Times New Roman" w:hAnsi="Times New Roman" w:cs="Times New Roman"/>
+                <w:color w:val="000000"/>
+              </w:rPr>
+              <w:t>Max T of Warmest month</w:t>
+            </w:r>
+          </w:p>
+        </w:tc>
+        <w:tc>
+          <w:tcPr>
+            <w:tcW w:w="5989" w:type="dxa"/>
+          </w:tcPr>
+          <w:p>
+            <w:pPr>
+              <w:spacing w:line="360" w:lineRule="auto"/>
+              <w:rPr>
+                <w:rFonts w:ascii="Times New Roman" w:hAnsi="Times New Roman" w:cs="Times New Roman"/>
+              </w:rPr>
+            </w:pPr>
+            <w:r>
+              <w:rPr>
+                <w:rFonts w:ascii="Times New Roman" w:hAnsi="Times New Roman" w:cs="Times New Roman"/>
+              </w:rPr>
+              <w:t xml:space="preserve">1980-2014 average of this variable. UNITS: </w:t>
+            </w:r>
+            <w:r>
+              <w:rPr>
+                <w:rFonts w:ascii="Times New Roman" w:eastAsia="Times New Roman" w:hAnsi="Times New Roman" w:cs="Times New Roman"/>
+              </w:rPr>
+              <w:t>°C</w:t>
+            </w:r>
+          </w:p>
+        </w:tc>
+      </w:tr>
+    </w:tbl>
+    <w:p>
+      <w:pPr>
         <w:spacing w:line="360" w:lineRule="auto"/>
         <w:rPr>
           <w:rFonts w:ascii="Times New Roman" w:hAnsi="Times New Roman" w:cs="Times New Roman"/>
         </w:rPr>
       </w:pPr>
+      <w:bookmarkStart w:id="0" w:name="_GoBack"/>
+      <w:bookmarkEnd w:id="0"/>
     </w:p>
     <w:sectPr>
       <w:pgSz w:w="12240" w:h="15840"/>

</xml_diff>

<commit_message>
added 1901-2014 mean and variance for 16 climate variables
</commit_message>
<xml_diff>
--- a/Historical Climate Data/CTFS-ForestGEO_historical_climate_metadata.docx
+++ b/Historical Climate Data/CTFS-ForestGEO_historical_climate_metadata.docx
@@ -114,7 +114,7 @@
         <w:rPr>
           <w:rFonts w:ascii="Times New Roman" w:hAnsi="Times New Roman" w:cs="Times New Roman"/>
         </w:rPr>
-        <w:t>,</w:t>
+        <w:t xml:space="preserve"> and</w:t>
       </w:r>
       <w:r>
         <w:rPr>
@@ -126,7 +126,25 @@
         <w:rPr>
           <w:rFonts w:ascii="Times New Roman" w:hAnsi="Times New Roman" w:cs="Times New Roman"/>
         </w:rPr>
-        <w:t>, and climatic mean</w:t>
+        <w:t xml:space="preserve"> data are available, as are </w:t>
+      </w:r>
+      <w:r>
+        <w:rPr>
+          <w:rFonts w:ascii="Times New Roman" w:hAnsi="Times New Roman" w:cs="Times New Roman"/>
+        </w:rPr>
+        <w:t>climatic mean</w:t>
+      </w:r>
+      <w:r>
+        <w:rPr>
+          <w:rFonts w:ascii="Times New Roman" w:hAnsi="Times New Roman" w:cs="Times New Roman"/>
+        </w:rPr>
+        <w:t xml:space="preserve">s </w:t>
+      </w:r>
+      <w:r>
+        <w:rPr>
+          <w:rFonts w:ascii="Times New Roman" w:hAnsi="Times New Roman" w:cs="Times New Roman"/>
+        </w:rPr>
+        <w:t>and</w:t>
       </w:r>
       <w:r>
         <w:rPr>
@@ -134,17 +152,25 @@
         </w:rPr>
         <w:t xml:space="preserve"> </w:t>
       </w:r>
-      <w:r>
-        <w:rPr>
-          <w:rFonts w:ascii="Times New Roman" w:hAnsi="Times New Roman" w:cs="Times New Roman"/>
-        </w:rPr>
-        <w:t xml:space="preserve">(1980-2014) </w:t>
-      </w:r>
-      <w:r>
-        <w:rPr>
-          <w:rFonts w:ascii="Times New Roman" w:hAnsi="Times New Roman" w:cs="Times New Roman"/>
-        </w:rPr>
-        <w:t>data are available</w:t>
+      <w:proofErr w:type="spellStart"/>
+      <w:r>
+        <w:rPr>
+          <w:rFonts w:ascii="Times New Roman" w:hAnsi="Times New Roman" w:cs="Times New Roman"/>
+        </w:rPr>
+        <w:t>interannual</w:t>
+      </w:r>
+      <w:proofErr w:type="spellEnd"/>
+      <w:r>
+        <w:rPr>
+          <w:rFonts w:ascii="Times New Roman" w:hAnsi="Times New Roman" w:cs="Times New Roman"/>
+        </w:rPr>
+        <w:t xml:space="preserve"> </w:t>
+      </w:r>
+      <w:r>
+        <w:rPr>
+          <w:rFonts w:ascii="Times New Roman" w:hAnsi="Times New Roman" w:cs="Times New Roman"/>
+        </w:rPr>
+        <w:t>variance</w:t>
       </w:r>
       <w:r>
         <w:rPr>
@@ -418,13 +444,39 @@
         <w:rPr>
           <w:rFonts w:ascii="Times New Roman" w:hAnsi="Times New Roman" w:cs="Times New Roman"/>
         </w:rPr>
-        <w:t>Climatic mean data</w:t>
-      </w:r>
-      <w:r>
-        <w:rPr>
-          <w:rFonts w:ascii="Times New Roman" w:hAnsi="Times New Roman" w:cs="Times New Roman"/>
-        </w:rPr>
-        <w:t xml:space="preserve"> (1980-2014)</w:t>
+        <w:t>Climatic mean</w:t>
+      </w:r>
+      <w:r>
+        <w:rPr>
+          <w:rFonts w:ascii="Times New Roman" w:hAnsi="Times New Roman" w:cs="Times New Roman"/>
+        </w:rPr>
+        <w:t xml:space="preserve">s </w:t>
+      </w:r>
+      <w:r>
+        <w:rPr>
+          <w:rFonts w:ascii="Times New Roman" w:hAnsi="Times New Roman" w:cs="Times New Roman"/>
+        </w:rPr>
+        <w:t xml:space="preserve">and </w:t>
+      </w:r>
+      <w:proofErr w:type="spellStart"/>
+      <w:r>
+        <w:rPr>
+          <w:rFonts w:ascii="Times New Roman" w:hAnsi="Times New Roman" w:cs="Times New Roman"/>
+        </w:rPr>
+        <w:t>interannual</w:t>
+      </w:r>
+      <w:proofErr w:type="spellEnd"/>
+      <w:r>
+        <w:rPr>
+          <w:rFonts w:ascii="Times New Roman" w:hAnsi="Times New Roman" w:cs="Times New Roman"/>
+        </w:rPr>
+        <w:t xml:space="preserve"> </w:t>
+      </w:r>
+      <w:r>
+        <w:rPr>
+          <w:rFonts w:ascii="Times New Roman" w:hAnsi="Times New Roman" w:cs="Times New Roman"/>
+        </w:rPr>
+        <w:t>variance</w:t>
       </w:r>
       <w:r>
         <w:rPr>
@@ -445,23 +497,113 @@
           <w:rFonts w:ascii="Times New Roman" w:hAnsi="Times New Roman" w:cs="Times New Roman"/>
         </w:rPr>
       </w:pPr>
-      <w:r>
-        <w:rPr>
-          <w:rFonts w:ascii="Times New Roman" w:hAnsi="Times New Roman" w:cs="Times New Roman"/>
-        </w:rPr>
-        <w:t xml:space="preserve">File name: </w:t>
-      </w:r>
-      <w:r>
-        <w:rPr>
-          <w:rFonts w:ascii="Times New Roman" w:hAnsi="Times New Roman" w:cs="Times New Roman"/>
-        </w:rPr>
-        <w:t>average1980_2014</w:t>
+      <w:proofErr w:type="gramStart"/>
+      <w:r>
+        <w:rPr>
+          <w:rFonts w:ascii="Times New Roman" w:hAnsi="Times New Roman" w:cs="Times New Roman"/>
+        </w:rPr>
+        <w:t>means</w:t>
+      </w:r>
+      <w:proofErr w:type="gramEnd"/>
+      <w:r>
+        <w:rPr>
+          <w:rFonts w:ascii="Times New Roman" w:hAnsi="Times New Roman" w:cs="Times New Roman"/>
+        </w:rPr>
+        <w:t xml:space="preserve">: </w:t>
+      </w:r>
+      <w:r>
+        <w:rPr>
+          <w:rFonts w:ascii="Times New Roman" w:hAnsi="Times New Roman" w:cs="Times New Roman"/>
+        </w:rPr>
+        <w:t>average</w:t>
+      </w:r>
+      <w:r>
+        <w:rPr>
+          <w:rFonts w:ascii="Times New Roman" w:hAnsi="Times New Roman" w:cs="Times New Roman"/>
+        </w:rPr>
+        <w:t>[</w:t>
+      </w:r>
+      <w:proofErr w:type="spellStart"/>
+      <w:r>
+        <w:rPr>
+          <w:rFonts w:ascii="Times New Roman" w:hAnsi="Times New Roman" w:cs="Times New Roman"/>
+        </w:rPr>
+        <w:t>yyyy</w:t>
+      </w:r>
+      <w:proofErr w:type="spellEnd"/>
+      <w:r>
+        <w:rPr>
+          <w:rFonts w:ascii="Times New Roman" w:hAnsi="Times New Roman" w:cs="Times New Roman"/>
+        </w:rPr>
+        <w:t>]</w:t>
+      </w:r>
+      <w:r>
+        <w:rPr>
+          <w:rFonts w:ascii="Times New Roman" w:hAnsi="Times New Roman" w:cs="Times New Roman"/>
+        </w:rPr>
+        <w:t>_2014</w:t>
       </w:r>
       <w:r>
         <w:rPr>
           <w:rFonts w:ascii="Times New Roman" w:hAnsi="Times New Roman" w:cs="Times New Roman"/>
         </w:rPr>
         <w:t>.csv</w:t>
+      </w:r>
+    </w:p>
+    <w:p>
+      <w:pPr>
+        <w:pStyle w:val="ListParagraph"/>
+        <w:numPr>
+          <w:ilvl w:val="1"/>
+          <w:numId w:val="2"/>
+        </w:numPr>
+        <w:spacing w:line="276" w:lineRule="auto"/>
+        <w:rPr>
+          <w:rFonts w:ascii="Times New Roman" w:hAnsi="Times New Roman" w:cs="Times New Roman"/>
+        </w:rPr>
+      </w:pPr>
+      <w:proofErr w:type="spellStart"/>
+      <w:proofErr w:type="gramStart"/>
+      <w:r>
+        <w:rPr>
+          <w:rFonts w:ascii="Times New Roman" w:hAnsi="Times New Roman" w:cs="Times New Roman"/>
+        </w:rPr>
+        <w:t>yyyy</w:t>
+      </w:r>
+      <w:proofErr w:type="spellEnd"/>
+      <w:proofErr w:type="gramEnd"/>
+      <w:r>
+        <w:rPr>
+          <w:rFonts w:ascii="Times New Roman" w:hAnsi="Times New Roman" w:cs="Times New Roman"/>
+        </w:rPr>
+        <w:t>- year (1901 or 1980)</w:t>
+      </w:r>
+    </w:p>
+    <w:p>
+      <w:pPr>
+        <w:pStyle w:val="ListParagraph"/>
+        <w:numPr>
+          <w:ilvl w:val="0"/>
+          <w:numId w:val="2"/>
+        </w:numPr>
+        <w:spacing w:line="276" w:lineRule="auto"/>
+        <w:rPr>
+          <w:rFonts w:ascii="Times New Roman" w:hAnsi="Times New Roman" w:cs="Times New Roman"/>
+        </w:rPr>
+      </w:pPr>
+      <w:proofErr w:type="gramStart"/>
+      <w:r>
+        <w:rPr>
+          <w:rFonts w:ascii="Times New Roman" w:hAnsi="Times New Roman" w:cs="Times New Roman"/>
+        </w:rPr>
+        <w:t>variance</w:t>
+      </w:r>
+      <w:proofErr w:type="gramEnd"/>
+      <w:r>
+        <w:rPr>
+          <w:rFonts w:ascii="Times New Roman" w:hAnsi="Times New Roman" w:cs="Times New Roman"/>
+        </w:rPr>
+        <w:t>: interannual_variance1901_2014.csv</w:t>
       </w:r>
     </w:p>
     <w:p>
@@ -1623,30 +1765,6 @@
           <w:b/>
         </w:rPr>
       </w:pPr>
-    </w:p>
-    <w:p>
-      <w:pPr>
-        <w:rPr>
-          <w:rFonts w:ascii="Times New Roman" w:hAnsi="Times New Roman" w:cs="Times New Roman"/>
-          <w:b/>
-        </w:rPr>
-      </w:pPr>
-      <w:r>
-        <w:rPr>
-          <w:rFonts w:ascii="Times New Roman" w:hAnsi="Times New Roman" w:cs="Times New Roman"/>
-          <w:b/>
-        </w:rPr>
-        <w:br w:type="page"/>
-      </w:r>
-    </w:p>
-    <w:p>
-      <w:pPr>
-        <w:spacing w:line="360" w:lineRule="auto"/>
-        <w:rPr>
-          <w:rFonts w:ascii="Times New Roman" w:hAnsi="Times New Roman" w:cs="Times New Roman"/>
-          <w:b/>
-        </w:rPr>
-      </w:pPr>
       <w:r>
         <w:rPr>
           <w:rFonts w:ascii="Times New Roman" w:hAnsi="Times New Roman" w:cs="Times New Roman"/>
@@ -2024,7 +2142,84 @@
         <w:rPr>
           <w:rFonts w:ascii="Times New Roman" w:hAnsi="Times New Roman" w:cs="Times New Roman"/>
         </w:rPr>
-        <w:t>Climatic mean data (1980-2014):</w:t>
+        <w:lastRenderedPageBreak/>
+        <w:t>Climatic mean</w:t>
+      </w:r>
+      <w:r>
+        <w:rPr>
+          <w:rFonts w:ascii="Times New Roman" w:hAnsi="Times New Roman" w:cs="Times New Roman"/>
+        </w:rPr>
+        <w:t>s</w:t>
+      </w:r>
+      <w:r>
+        <w:rPr>
+          <w:rFonts w:ascii="Times New Roman" w:hAnsi="Times New Roman" w:cs="Times New Roman"/>
+        </w:rPr>
+        <w:t xml:space="preserve"> </w:t>
+      </w:r>
+      <w:r>
+        <w:rPr>
+          <w:rFonts w:ascii="Times New Roman" w:hAnsi="Times New Roman" w:cs="Times New Roman"/>
+        </w:rPr>
+        <w:t xml:space="preserve">and </w:t>
+      </w:r>
+      <w:proofErr w:type="spellStart"/>
+      <w:r>
+        <w:rPr>
+          <w:rFonts w:ascii="Times New Roman" w:hAnsi="Times New Roman" w:cs="Times New Roman"/>
+        </w:rPr>
+        <w:t>interannual</w:t>
+      </w:r>
+      <w:proofErr w:type="spellEnd"/>
+      <w:r>
+        <w:rPr>
+          <w:rFonts w:ascii="Times New Roman" w:hAnsi="Times New Roman" w:cs="Times New Roman"/>
+        </w:rPr>
+        <w:t xml:space="preserve"> variance</w:t>
+      </w:r>
+      <w:r>
+        <w:rPr>
+          <w:rFonts w:ascii="Times New Roman" w:hAnsi="Times New Roman" w:cs="Times New Roman"/>
+        </w:rPr>
+        <w:t xml:space="preserve"> (</w:t>
+      </w:r>
+      <w:r>
+        <w:rPr>
+          <w:rFonts w:ascii="Times New Roman" w:hAnsi="Times New Roman" w:cs="Times New Roman"/>
+        </w:rPr>
+        <w:t>yyyy</w:t>
+      </w:r>
+      <w:r>
+        <w:rPr>
+          <w:rFonts w:ascii="Times New Roman" w:hAnsi="Times New Roman" w:cs="Times New Roman"/>
+        </w:rPr>
+        <w:t>-2014)</w:t>
+      </w:r>
+      <w:r>
+        <w:rPr>
+          <w:rFonts w:ascii="Times New Roman" w:hAnsi="Times New Roman" w:cs="Times New Roman"/>
+        </w:rPr>
+        <w:t xml:space="preserve">, where </w:t>
+      </w:r>
+      <w:proofErr w:type="spellStart"/>
+      <w:r>
+        <w:rPr>
+          <w:rFonts w:ascii="Times New Roman" w:hAnsi="Times New Roman" w:cs="Times New Roman"/>
+        </w:rPr>
+        <w:t>yyyy</w:t>
+      </w:r>
+      <w:proofErr w:type="spellEnd"/>
+      <w:r>
+        <w:rPr>
+          <w:rFonts w:ascii="Times New Roman" w:hAnsi="Times New Roman" w:cs="Times New Roman"/>
+        </w:rPr>
+        <w:t>= 1901 or 1980</w:t>
+      </w:r>
+      <w:r>
+        <w:rPr>
+          <w:rFonts w:ascii="Times New Roman" w:hAnsi="Times New Roman" w:cs="Times New Roman"/>
+        </w:rPr>
+        <w:t>:</w:t>
       </w:r>
     </w:p>
     <w:p>
@@ -2048,8 +2243,8 @@
         <w:tblLook w:val="04A0" w:firstRow="1" w:lastRow="0" w:firstColumn="1" w:lastColumn="0" w:noHBand="0" w:noVBand="1"/>
       </w:tblPr>
       <w:tblGrid>
-        <w:gridCol w:w="3163"/>
-        <w:gridCol w:w="5989"/>
+        <w:gridCol w:w="2402"/>
+        <w:gridCol w:w="7174"/>
       </w:tblGrid>
       <w:tr>
         <w:tc>
@@ -2062,11 +2257,13 @@
               <w:spacing w:line="360" w:lineRule="auto"/>
               <w:rPr>
                 <w:rFonts w:ascii="Times New Roman" w:hAnsi="Times New Roman" w:cs="Times New Roman"/>
-              </w:rPr>
-            </w:pPr>
-            <w:r>
-              <w:rPr>
-                <w:rFonts w:ascii="Times New Roman" w:hAnsi="Times New Roman" w:cs="Times New Roman"/>
+                <w:sz w:val="22"/>
+              </w:rPr>
+            </w:pPr>
+            <w:r>
+              <w:rPr>
+                <w:rFonts w:ascii="Times New Roman" w:hAnsi="Times New Roman" w:cs="Times New Roman"/>
+                <w:sz w:val="22"/>
               </w:rPr>
               <w:t>Column</w:t>
             </w:r>
@@ -2074,7 +2271,7 @@
         </w:tc>
         <w:tc>
           <w:tcPr>
-            <w:tcW w:w="5989" w:type="dxa"/>
+            <w:tcW w:w="0" w:type="auto"/>
             <w:shd w:val="clear" w:color="auto" w:fill="D9D9D9" w:themeFill="background1" w:themeFillShade="D9"/>
           </w:tcPr>
           <w:p>
@@ -2082,17 +2279,20 @@
               <w:spacing w:line="360" w:lineRule="auto"/>
               <w:rPr>
                 <w:rFonts w:ascii="Times New Roman" w:hAnsi="Times New Roman" w:cs="Times New Roman"/>
-              </w:rPr>
-            </w:pPr>
-            <w:r>
-              <w:rPr>
-                <w:rFonts w:ascii="Times New Roman" w:hAnsi="Times New Roman" w:cs="Times New Roman"/>
+                <w:sz w:val="22"/>
+              </w:rPr>
+            </w:pPr>
+            <w:r>
+              <w:rPr>
+                <w:rFonts w:ascii="Times New Roman" w:hAnsi="Times New Roman" w:cs="Times New Roman"/>
+                <w:sz w:val="22"/>
               </w:rPr>
               <w:t>Description</w:t>
             </w:r>
             <w:r>
               <w:rPr>
                 <w:rFonts w:ascii="Times New Roman" w:hAnsi="Times New Roman" w:cs="Times New Roman"/>
+                <w:sz w:val="22"/>
               </w:rPr>
               <w:t>/ Units</w:t>
             </w:r>
@@ -2109,12 +2309,14 @@
               <w:spacing w:line="360" w:lineRule="auto"/>
               <w:rPr>
                 <w:rFonts w:ascii="Times New Roman" w:hAnsi="Times New Roman" w:cs="Times New Roman"/>
+                <w:sz w:val="22"/>
               </w:rPr>
             </w:pPr>
             <w:proofErr w:type="gramStart"/>
             <w:r>
               <w:rPr>
                 <w:rFonts w:ascii="Times New Roman" w:hAnsi="Times New Roman" w:cs="Times New Roman"/>
+                <w:sz w:val="22"/>
               </w:rPr>
               <w:t>site</w:t>
             </w:r>
@@ -2123,18 +2325,20 @@
         </w:tc>
         <w:tc>
           <w:tcPr>
-            <w:tcW w:w="5989" w:type="dxa"/>
-          </w:tcPr>
-          <w:p>
-            <w:pPr>
-              <w:spacing w:line="360" w:lineRule="auto"/>
-              <w:rPr>
-                <w:rFonts w:ascii="Times New Roman" w:hAnsi="Times New Roman" w:cs="Times New Roman"/>
-              </w:rPr>
-            </w:pPr>
-            <w:r>
-              <w:rPr>
-                <w:rFonts w:ascii="Times New Roman" w:hAnsi="Times New Roman" w:cs="Times New Roman"/>
+            <w:tcW w:w="0" w:type="auto"/>
+          </w:tcPr>
+          <w:p>
+            <w:pPr>
+              <w:spacing w:line="360" w:lineRule="auto"/>
+              <w:rPr>
+                <w:rFonts w:ascii="Times New Roman" w:hAnsi="Times New Roman" w:cs="Times New Roman"/>
+                <w:sz w:val="22"/>
+              </w:rPr>
+            </w:pPr>
+            <w:r>
+              <w:rPr>
+                <w:rFonts w:ascii="Times New Roman" w:hAnsi="Times New Roman" w:cs="Times New Roman"/>
+                <w:sz w:val="22"/>
               </w:rPr>
               <w:t>Site name</w:t>
             </w:r>
@@ -2151,6 +2355,7 @@
               <w:spacing w:line="360" w:lineRule="auto"/>
               <w:rPr>
                 <w:rFonts w:ascii="Times New Roman" w:hAnsi="Times New Roman" w:cs="Times New Roman"/>
+                <w:sz w:val="22"/>
               </w:rPr>
             </w:pPr>
             <w:proofErr w:type="spellStart"/>
@@ -2159,6 +2364,7 @@
               <w:rPr>
                 <w:rFonts w:ascii="Times New Roman" w:eastAsia="Times New Roman" w:hAnsi="Times New Roman" w:cs="Times New Roman"/>
                 <w:color w:val="000000"/>
+                <w:sz w:val="22"/>
               </w:rPr>
               <w:t>tmp</w:t>
             </w:r>
@@ -2168,30 +2374,73 @@
         </w:tc>
         <w:tc>
           <w:tcPr>
-            <w:tcW w:w="5989" w:type="dxa"/>
-          </w:tcPr>
-          <w:p>
-            <w:pPr>
-              <w:spacing w:line="360" w:lineRule="auto"/>
-              <w:rPr>
-                <w:rFonts w:ascii="Times New Roman" w:hAnsi="Times New Roman" w:cs="Times New Roman"/>
-              </w:rPr>
-            </w:pPr>
-            <w:r>
-              <w:rPr>
-                <w:rFonts w:ascii="Times New Roman" w:hAnsi="Times New Roman" w:cs="Times New Roman"/>
-              </w:rPr>
-              <w:t>1980-2014 average of this variable (description and units</w:t>
-            </w:r>
-            <w:r>
-              <w:rPr>
-                <w:rFonts w:ascii="Times New Roman" w:hAnsi="Times New Roman" w:cs="Times New Roman"/>
+            <w:tcW w:w="0" w:type="auto"/>
+          </w:tcPr>
+          <w:p>
+            <w:pPr>
+              <w:spacing w:line="360" w:lineRule="auto"/>
+              <w:rPr>
+                <w:rFonts w:ascii="Times New Roman" w:hAnsi="Times New Roman" w:cs="Times New Roman"/>
+                <w:sz w:val="22"/>
+              </w:rPr>
+            </w:pPr>
+            <w:proofErr w:type="gramStart"/>
+            <w:r>
+              <w:rPr>
+                <w:rFonts w:ascii="Times New Roman" w:hAnsi="Times New Roman" w:cs="Times New Roman"/>
+                <w:sz w:val="22"/>
+              </w:rPr>
+              <w:t>yyyy</w:t>
+            </w:r>
+            <w:proofErr w:type="gramEnd"/>
+            <w:r>
+              <w:rPr>
+                <w:rFonts w:ascii="Times New Roman" w:hAnsi="Times New Roman" w:cs="Times New Roman"/>
+                <w:sz w:val="22"/>
+              </w:rPr>
+              <w:t xml:space="preserve">-2014 average </w:t>
+            </w:r>
+            <w:r>
+              <w:rPr>
+                <w:rFonts w:ascii="Times New Roman" w:hAnsi="Times New Roman" w:cs="Times New Roman"/>
+                <w:sz w:val="22"/>
+              </w:rPr>
+              <w:t xml:space="preserve">or </w:t>
+            </w:r>
+            <w:proofErr w:type="spellStart"/>
+            <w:r>
+              <w:rPr>
+                <w:rFonts w:ascii="Times New Roman" w:hAnsi="Times New Roman" w:cs="Times New Roman"/>
+                <w:sz w:val="22"/>
+              </w:rPr>
+              <w:t>interannual</w:t>
+            </w:r>
+            <w:proofErr w:type="spellEnd"/>
+            <w:r>
+              <w:rPr>
+                <w:rFonts w:ascii="Times New Roman" w:hAnsi="Times New Roman" w:cs="Times New Roman"/>
+                <w:sz w:val="22"/>
+              </w:rPr>
+              <w:t xml:space="preserve"> variance for </w:t>
+            </w:r>
+            <w:r>
+              <w:rPr>
+                <w:rFonts w:ascii="Times New Roman" w:hAnsi="Times New Roman" w:cs="Times New Roman"/>
+                <w:sz w:val="22"/>
+              </w:rPr>
+              <w:t>this variable (description and units</w:t>
+            </w:r>
+            <w:r>
+              <w:rPr>
+                <w:rFonts w:ascii="Times New Roman" w:hAnsi="Times New Roman" w:cs="Times New Roman"/>
+                <w:sz w:val="22"/>
               </w:rPr>
               <w:t>-annual given in table above).</w:t>
             </w:r>
             <w:r>
               <w:rPr>
                 <w:rFonts w:ascii="Times New Roman" w:hAnsi="Times New Roman" w:cs="Times New Roman"/>
+                <w:sz w:val="22"/>
               </w:rPr>
               <w:t xml:space="preserve"> </w:t>
             </w:r>
@@ -2209,6 +2458,7 @@
               <w:rPr>
                 <w:rFonts w:ascii="Times New Roman" w:eastAsia="Times New Roman" w:hAnsi="Times New Roman" w:cs="Times New Roman"/>
                 <w:color w:val="000000"/>
+                <w:sz w:val="22"/>
               </w:rPr>
             </w:pPr>
             <w:proofErr w:type="spellStart"/>
@@ -2217,6 +2467,7 @@
               <w:rPr>
                 <w:rFonts w:ascii="Times New Roman" w:eastAsia="Times New Roman" w:hAnsi="Times New Roman" w:cs="Times New Roman"/>
                 <w:color w:val="000000"/>
+                <w:sz w:val="22"/>
               </w:rPr>
               <w:t>tmn</w:t>
             </w:r>
@@ -2226,20 +2477,47 @@
         </w:tc>
         <w:tc>
           <w:tcPr>
-            <w:tcW w:w="5989" w:type="dxa"/>
-          </w:tcPr>
-          <w:p>
-            <w:pPr>
-              <w:spacing w:line="360" w:lineRule="auto"/>
-              <w:rPr>
-                <w:rFonts w:ascii="Times New Roman" w:hAnsi="Times New Roman" w:cs="Times New Roman"/>
-              </w:rPr>
-            </w:pPr>
-            <w:r>
-              <w:rPr>
-                <w:rFonts w:ascii="Times New Roman" w:hAnsi="Times New Roman" w:cs="Times New Roman"/>
-              </w:rPr>
-              <w:t>1980-2014 average of this variable (description and units-annual given in table above).</w:t>
+            <w:tcW w:w="0" w:type="auto"/>
+          </w:tcPr>
+          <w:p>
+            <w:pPr>
+              <w:spacing w:line="360" w:lineRule="auto"/>
+              <w:rPr>
+                <w:rFonts w:ascii="Times New Roman" w:hAnsi="Times New Roman" w:cs="Times New Roman"/>
+                <w:sz w:val="22"/>
+              </w:rPr>
+            </w:pPr>
+            <w:proofErr w:type="gramStart"/>
+            <w:r>
+              <w:rPr>
+                <w:rFonts w:ascii="Times New Roman" w:hAnsi="Times New Roman" w:cs="Times New Roman"/>
+                <w:sz w:val="22"/>
+              </w:rPr>
+              <w:t>yyyy</w:t>
+            </w:r>
+            <w:proofErr w:type="gramEnd"/>
+            <w:r>
+              <w:rPr>
+                <w:rFonts w:ascii="Times New Roman" w:hAnsi="Times New Roman" w:cs="Times New Roman"/>
+                <w:sz w:val="22"/>
+              </w:rPr>
+              <w:t xml:space="preserve">-2014 average or </w:t>
+            </w:r>
+            <w:proofErr w:type="spellStart"/>
+            <w:r>
+              <w:rPr>
+                <w:rFonts w:ascii="Times New Roman" w:hAnsi="Times New Roman" w:cs="Times New Roman"/>
+                <w:sz w:val="22"/>
+              </w:rPr>
+              <w:t>interannual</w:t>
+            </w:r>
+            <w:proofErr w:type="spellEnd"/>
+            <w:r>
+              <w:rPr>
+                <w:rFonts w:ascii="Times New Roman" w:hAnsi="Times New Roman" w:cs="Times New Roman"/>
+                <w:sz w:val="22"/>
+              </w:rPr>
+              <w:t xml:space="preserve"> variance for this variable (description and units-annual given in table above). </w:t>
             </w:r>
           </w:p>
         </w:tc>
@@ -2255,6 +2533,7 @@
               <w:rPr>
                 <w:rFonts w:ascii="Times New Roman" w:eastAsia="Times New Roman" w:hAnsi="Times New Roman" w:cs="Times New Roman"/>
                 <w:color w:val="000000"/>
+                <w:sz w:val="22"/>
               </w:rPr>
             </w:pPr>
             <w:proofErr w:type="spellStart"/>
@@ -2263,6 +2542,7 @@
               <w:rPr>
                 <w:rFonts w:ascii="Times New Roman" w:eastAsia="Times New Roman" w:hAnsi="Times New Roman" w:cs="Times New Roman"/>
                 <w:color w:val="000000"/>
+                <w:sz w:val="22"/>
               </w:rPr>
               <w:t>tmx</w:t>
             </w:r>
@@ -2272,20 +2552,47 @@
         </w:tc>
         <w:tc>
           <w:tcPr>
-            <w:tcW w:w="5989" w:type="dxa"/>
-          </w:tcPr>
-          <w:p>
-            <w:pPr>
-              <w:spacing w:line="360" w:lineRule="auto"/>
-              <w:rPr>
-                <w:rFonts w:ascii="Times New Roman" w:hAnsi="Times New Roman" w:cs="Times New Roman"/>
-              </w:rPr>
-            </w:pPr>
-            <w:r>
-              <w:rPr>
-                <w:rFonts w:ascii="Times New Roman" w:hAnsi="Times New Roman" w:cs="Times New Roman"/>
-              </w:rPr>
-              <w:t>1980-2014 average of this variable (description and units-annual given in table above).</w:t>
+            <w:tcW w:w="0" w:type="auto"/>
+          </w:tcPr>
+          <w:p>
+            <w:pPr>
+              <w:spacing w:line="360" w:lineRule="auto"/>
+              <w:rPr>
+                <w:rFonts w:ascii="Times New Roman" w:hAnsi="Times New Roman" w:cs="Times New Roman"/>
+                <w:sz w:val="22"/>
+              </w:rPr>
+            </w:pPr>
+            <w:proofErr w:type="gramStart"/>
+            <w:r>
+              <w:rPr>
+                <w:rFonts w:ascii="Times New Roman" w:hAnsi="Times New Roman" w:cs="Times New Roman"/>
+                <w:sz w:val="22"/>
+              </w:rPr>
+              <w:t>yyyy</w:t>
+            </w:r>
+            <w:proofErr w:type="gramEnd"/>
+            <w:r>
+              <w:rPr>
+                <w:rFonts w:ascii="Times New Roman" w:hAnsi="Times New Roman" w:cs="Times New Roman"/>
+                <w:sz w:val="22"/>
+              </w:rPr>
+              <w:t xml:space="preserve">-2014 average or </w:t>
+            </w:r>
+            <w:proofErr w:type="spellStart"/>
+            <w:r>
+              <w:rPr>
+                <w:rFonts w:ascii="Times New Roman" w:hAnsi="Times New Roman" w:cs="Times New Roman"/>
+                <w:sz w:val="22"/>
+              </w:rPr>
+              <w:t>interannual</w:t>
+            </w:r>
+            <w:proofErr w:type="spellEnd"/>
+            <w:r>
+              <w:rPr>
+                <w:rFonts w:ascii="Times New Roman" w:hAnsi="Times New Roman" w:cs="Times New Roman"/>
+                <w:sz w:val="22"/>
+              </w:rPr>
+              <w:t xml:space="preserve"> variance for this variable (description and units-annual given in table above). </w:t>
             </w:r>
           </w:p>
         </w:tc>
@@ -2301,6 +2608,7 @@
               <w:rPr>
                 <w:rFonts w:ascii="Times New Roman" w:eastAsia="Times New Roman" w:hAnsi="Times New Roman" w:cs="Times New Roman"/>
                 <w:color w:val="000000"/>
+                <w:sz w:val="22"/>
               </w:rPr>
             </w:pPr>
             <w:proofErr w:type="spellStart"/>
@@ -2309,6 +2617,7 @@
               <w:rPr>
                 <w:rFonts w:ascii="Times New Roman" w:eastAsia="Times New Roman" w:hAnsi="Times New Roman" w:cs="Times New Roman"/>
                 <w:color w:val="000000"/>
+                <w:sz w:val="22"/>
               </w:rPr>
               <w:t>drt</w:t>
             </w:r>
@@ -2318,20 +2627,47 @@
         </w:tc>
         <w:tc>
           <w:tcPr>
-            <w:tcW w:w="5989" w:type="dxa"/>
-          </w:tcPr>
-          <w:p>
-            <w:pPr>
-              <w:spacing w:line="360" w:lineRule="auto"/>
-              <w:rPr>
-                <w:rFonts w:ascii="Times New Roman" w:hAnsi="Times New Roman" w:cs="Times New Roman"/>
-              </w:rPr>
-            </w:pPr>
-            <w:r>
-              <w:rPr>
-                <w:rFonts w:ascii="Times New Roman" w:hAnsi="Times New Roman" w:cs="Times New Roman"/>
-              </w:rPr>
-              <w:t>1980-2014 average of this variable (description and units-annual given in table above).</w:t>
+            <w:tcW w:w="0" w:type="auto"/>
+          </w:tcPr>
+          <w:p>
+            <w:pPr>
+              <w:spacing w:line="360" w:lineRule="auto"/>
+              <w:rPr>
+                <w:rFonts w:ascii="Times New Roman" w:hAnsi="Times New Roman" w:cs="Times New Roman"/>
+                <w:sz w:val="22"/>
+              </w:rPr>
+            </w:pPr>
+            <w:proofErr w:type="gramStart"/>
+            <w:r>
+              <w:rPr>
+                <w:rFonts w:ascii="Times New Roman" w:hAnsi="Times New Roman" w:cs="Times New Roman"/>
+                <w:sz w:val="22"/>
+              </w:rPr>
+              <w:t>yyyy</w:t>
+            </w:r>
+            <w:proofErr w:type="gramEnd"/>
+            <w:r>
+              <w:rPr>
+                <w:rFonts w:ascii="Times New Roman" w:hAnsi="Times New Roman" w:cs="Times New Roman"/>
+                <w:sz w:val="22"/>
+              </w:rPr>
+              <w:t xml:space="preserve">-2014 average or </w:t>
+            </w:r>
+            <w:proofErr w:type="spellStart"/>
+            <w:r>
+              <w:rPr>
+                <w:rFonts w:ascii="Times New Roman" w:hAnsi="Times New Roman" w:cs="Times New Roman"/>
+                <w:sz w:val="22"/>
+              </w:rPr>
+              <w:t>interannual</w:t>
+            </w:r>
+            <w:proofErr w:type="spellEnd"/>
+            <w:r>
+              <w:rPr>
+                <w:rFonts w:ascii="Times New Roman" w:hAnsi="Times New Roman" w:cs="Times New Roman"/>
+                <w:sz w:val="22"/>
+              </w:rPr>
+              <w:t xml:space="preserve"> variance for this variable (description and units-annual given in table above). </w:t>
             </w:r>
           </w:p>
         </w:tc>
@@ -2347,6 +2683,7 @@
               <w:rPr>
                 <w:rFonts w:ascii="Times New Roman" w:eastAsia="Times New Roman" w:hAnsi="Times New Roman" w:cs="Times New Roman"/>
                 <w:color w:val="000000"/>
+                <w:sz w:val="22"/>
               </w:rPr>
             </w:pPr>
             <w:proofErr w:type="spellStart"/>
@@ -2355,6 +2692,7 @@
               <w:rPr>
                 <w:rFonts w:ascii="Times New Roman" w:eastAsia="Times New Roman" w:hAnsi="Times New Roman" w:cs="Times New Roman"/>
                 <w:color w:val="000000"/>
+                <w:sz w:val="22"/>
               </w:rPr>
               <w:t>frs</w:t>
             </w:r>
@@ -2364,20 +2702,47 @@
         </w:tc>
         <w:tc>
           <w:tcPr>
-            <w:tcW w:w="5989" w:type="dxa"/>
-          </w:tcPr>
-          <w:p>
-            <w:pPr>
-              <w:spacing w:line="360" w:lineRule="auto"/>
-              <w:rPr>
-                <w:rFonts w:ascii="Times New Roman" w:hAnsi="Times New Roman" w:cs="Times New Roman"/>
-              </w:rPr>
-            </w:pPr>
-            <w:r>
-              <w:rPr>
-                <w:rFonts w:ascii="Times New Roman" w:hAnsi="Times New Roman" w:cs="Times New Roman"/>
-              </w:rPr>
-              <w:t>1980-2014 average of this variable (description and units-annual given in table above).</w:t>
+            <w:tcW w:w="0" w:type="auto"/>
+          </w:tcPr>
+          <w:p>
+            <w:pPr>
+              <w:spacing w:line="360" w:lineRule="auto"/>
+              <w:rPr>
+                <w:rFonts w:ascii="Times New Roman" w:hAnsi="Times New Roman" w:cs="Times New Roman"/>
+                <w:sz w:val="22"/>
+              </w:rPr>
+            </w:pPr>
+            <w:proofErr w:type="gramStart"/>
+            <w:r>
+              <w:rPr>
+                <w:rFonts w:ascii="Times New Roman" w:hAnsi="Times New Roman" w:cs="Times New Roman"/>
+                <w:sz w:val="22"/>
+              </w:rPr>
+              <w:t>yyyy</w:t>
+            </w:r>
+            <w:proofErr w:type="gramEnd"/>
+            <w:r>
+              <w:rPr>
+                <w:rFonts w:ascii="Times New Roman" w:hAnsi="Times New Roman" w:cs="Times New Roman"/>
+                <w:sz w:val="22"/>
+              </w:rPr>
+              <w:t xml:space="preserve">-2014 average or </w:t>
+            </w:r>
+            <w:proofErr w:type="spellStart"/>
+            <w:r>
+              <w:rPr>
+                <w:rFonts w:ascii="Times New Roman" w:hAnsi="Times New Roman" w:cs="Times New Roman"/>
+                <w:sz w:val="22"/>
+              </w:rPr>
+              <w:t>interannual</w:t>
+            </w:r>
+            <w:proofErr w:type="spellEnd"/>
+            <w:r>
+              <w:rPr>
+                <w:rFonts w:ascii="Times New Roman" w:hAnsi="Times New Roman" w:cs="Times New Roman"/>
+                <w:sz w:val="22"/>
+              </w:rPr>
+              <w:t xml:space="preserve"> variance for this variable (description and units-annual given in table above). </w:t>
             </w:r>
           </w:p>
         </w:tc>
@@ -2393,6 +2758,7 @@
               <w:rPr>
                 <w:rFonts w:ascii="Times New Roman" w:eastAsia="Times New Roman" w:hAnsi="Times New Roman" w:cs="Times New Roman"/>
                 <w:color w:val="000000"/>
+                <w:sz w:val="22"/>
               </w:rPr>
             </w:pPr>
             <w:proofErr w:type="spellStart"/>
@@ -2401,6 +2767,7 @@
               <w:rPr>
                 <w:rFonts w:ascii="Times New Roman" w:eastAsia="Times New Roman" w:hAnsi="Times New Roman" w:cs="Times New Roman"/>
                 <w:color w:val="000000"/>
+                <w:sz w:val="22"/>
               </w:rPr>
               <w:t>vap</w:t>
             </w:r>
@@ -2410,20 +2777,47 @@
         </w:tc>
         <w:tc>
           <w:tcPr>
-            <w:tcW w:w="5989" w:type="dxa"/>
-          </w:tcPr>
-          <w:p>
-            <w:pPr>
-              <w:spacing w:line="360" w:lineRule="auto"/>
-              <w:rPr>
-                <w:rFonts w:ascii="Times New Roman" w:hAnsi="Times New Roman" w:cs="Times New Roman"/>
-              </w:rPr>
-            </w:pPr>
-            <w:r>
-              <w:rPr>
-                <w:rFonts w:ascii="Times New Roman" w:hAnsi="Times New Roman" w:cs="Times New Roman"/>
-              </w:rPr>
-              <w:t>1980-2014 average of this variable (description and units-annual given in table above).</w:t>
+            <w:tcW w:w="0" w:type="auto"/>
+          </w:tcPr>
+          <w:p>
+            <w:pPr>
+              <w:spacing w:line="360" w:lineRule="auto"/>
+              <w:rPr>
+                <w:rFonts w:ascii="Times New Roman" w:hAnsi="Times New Roman" w:cs="Times New Roman"/>
+                <w:sz w:val="22"/>
+              </w:rPr>
+            </w:pPr>
+            <w:proofErr w:type="gramStart"/>
+            <w:r>
+              <w:rPr>
+                <w:rFonts w:ascii="Times New Roman" w:hAnsi="Times New Roman" w:cs="Times New Roman"/>
+                <w:sz w:val="22"/>
+              </w:rPr>
+              <w:t>yyyy</w:t>
+            </w:r>
+            <w:proofErr w:type="gramEnd"/>
+            <w:r>
+              <w:rPr>
+                <w:rFonts w:ascii="Times New Roman" w:hAnsi="Times New Roman" w:cs="Times New Roman"/>
+                <w:sz w:val="22"/>
+              </w:rPr>
+              <w:t xml:space="preserve">-2014 average or </w:t>
+            </w:r>
+            <w:proofErr w:type="spellStart"/>
+            <w:r>
+              <w:rPr>
+                <w:rFonts w:ascii="Times New Roman" w:hAnsi="Times New Roman" w:cs="Times New Roman"/>
+                <w:sz w:val="22"/>
+              </w:rPr>
+              <w:t>interannual</w:t>
+            </w:r>
+            <w:proofErr w:type="spellEnd"/>
+            <w:r>
+              <w:rPr>
+                <w:rFonts w:ascii="Times New Roman" w:hAnsi="Times New Roman" w:cs="Times New Roman"/>
+                <w:sz w:val="22"/>
+              </w:rPr>
+              <w:t xml:space="preserve"> variance for this variable (description and units-annual given in table above). </w:t>
             </w:r>
           </w:p>
         </w:tc>
@@ -2439,6 +2833,7 @@
               <w:rPr>
                 <w:rFonts w:ascii="Times New Roman" w:eastAsia="Times New Roman" w:hAnsi="Times New Roman" w:cs="Times New Roman"/>
                 <w:color w:val="000000"/>
+                <w:sz w:val="22"/>
               </w:rPr>
             </w:pPr>
             <w:proofErr w:type="spellStart"/>
@@ -2447,6 +2842,7 @@
               <w:rPr>
                 <w:rFonts w:ascii="Times New Roman" w:eastAsia="Times New Roman" w:hAnsi="Times New Roman" w:cs="Times New Roman"/>
                 <w:color w:val="000000"/>
+                <w:sz w:val="22"/>
               </w:rPr>
               <w:t>pet</w:t>
             </w:r>
@@ -2455,6 +2851,7 @@
               <w:rPr>
                 <w:rFonts w:ascii="Times New Roman" w:eastAsia="Times New Roman" w:hAnsi="Times New Roman" w:cs="Times New Roman"/>
                 <w:color w:val="000000"/>
+                <w:sz w:val="22"/>
               </w:rPr>
               <w:t>_sum</w:t>
             </w:r>
@@ -2463,20 +2860,47 @@
         </w:tc>
         <w:tc>
           <w:tcPr>
-            <w:tcW w:w="5989" w:type="dxa"/>
-          </w:tcPr>
-          <w:p>
-            <w:pPr>
-              <w:spacing w:line="360" w:lineRule="auto"/>
-              <w:rPr>
-                <w:rFonts w:ascii="Times New Roman" w:hAnsi="Times New Roman" w:cs="Times New Roman"/>
-              </w:rPr>
-            </w:pPr>
-            <w:r>
-              <w:rPr>
-                <w:rFonts w:ascii="Times New Roman" w:hAnsi="Times New Roman" w:cs="Times New Roman"/>
-              </w:rPr>
-              <w:t>1980-2014 average of this variable (description and units-annual given in table above).</w:t>
+            <w:tcW w:w="0" w:type="auto"/>
+          </w:tcPr>
+          <w:p>
+            <w:pPr>
+              <w:spacing w:line="360" w:lineRule="auto"/>
+              <w:rPr>
+                <w:rFonts w:ascii="Times New Roman" w:hAnsi="Times New Roman" w:cs="Times New Roman"/>
+                <w:sz w:val="22"/>
+              </w:rPr>
+            </w:pPr>
+            <w:proofErr w:type="gramStart"/>
+            <w:r>
+              <w:rPr>
+                <w:rFonts w:ascii="Times New Roman" w:hAnsi="Times New Roman" w:cs="Times New Roman"/>
+                <w:sz w:val="22"/>
+              </w:rPr>
+              <w:t>yyyy</w:t>
+            </w:r>
+            <w:proofErr w:type="gramEnd"/>
+            <w:r>
+              <w:rPr>
+                <w:rFonts w:ascii="Times New Roman" w:hAnsi="Times New Roman" w:cs="Times New Roman"/>
+                <w:sz w:val="22"/>
+              </w:rPr>
+              <w:t xml:space="preserve">-2014 average or </w:t>
+            </w:r>
+            <w:proofErr w:type="spellStart"/>
+            <w:r>
+              <w:rPr>
+                <w:rFonts w:ascii="Times New Roman" w:hAnsi="Times New Roman" w:cs="Times New Roman"/>
+                <w:sz w:val="22"/>
+              </w:rPr>
+              <w:t>interannual</w:t>
+            </w:r>
+            <w:proofErr w:type="spellEnd"/>
+            <w:r>
+              <w:rPr>
+                <w:rFonts w:ascii="Times New Roman" w:hAnsi="Times New Roman" w:cs="Times New Roman"/>
+                <w:sz w:val="22"/>
+              </w:rPr>
+              <w:t xml:space="preserve"> variance for this variable (description and units-annual given in table above). </w:t>
             </w:r>
           </w:p>
         </w:tc>
@@ -2492,6 +2916,7 @@
               <w:rPr>
                 <w:rFonts w:ascii="Times New Roman" w:eastAsia="Times New Roman" w:hAnsi="Times New Roman" w:cs="Times New Roman"/>
                 <w:color w:val="000000"/>
+                <w:sz w:val="22"/>
               </w:rPr>
             </w:pPr>
             <w:proofErr w:type="gramStart"/>
@@ -2499,6 +2924,7 @@
               <w:rPr>
                 <w:rFonts w:ascii="Times New Roman" w:eastAsia="Times New Roman" w:hAnsi="Times New Roman" w:cs="Times New Roman"/>
                 <w:color w:val="000000"/>
+                <w:sz w:val="22"/>
               </w:rPr>
               <w:t>pre</w:t>
             </w:r>
@@ -2507,20 +2933,47 @@
         </w:tc>
         <w:tc>
           <w:tcPr>
-            <w:tcW w:w="5989" w:type="dxa"/>
-          </w:tcPr>
-          <w:p>
-            <w:pPr>
-              <w:spacing w:line="360" w:lineRule="auto"/>
-              <w:rPr>
-                <w:rFonts w:ascii="Times New Roman" w:hAnsi="Times New Roman" w:cs="Times New Roman"/>
-              </w:rPr>
-            </w:pPr>
-            <w:r>
-              <w:rPr>
-                <w:rFonts w:ascii="Times New Roman" w:hAnsi="Times New Roman" w:cs="Times New Roman"/>
-              </w:rPr>
-              <w:t>1980-2014 average of this variable (description and units-annual given in table above).</w:t>
+            <w:tcW w:w="0" w:type="auto"/>
+          </w:tcPr>
+          <w:p>
+            <w:pPr>
+              <w:spacing w:line="360" w:lineRule="auto"/>
+              <w:rPr>
+                <w:rFonts w:ascii="Times New Roman" w:hAnsi="Times New Roman" w:cs="Times New Roman"/>
+                <w:sz w:val="22"/>
+              </w:rPr>
+            </w:pPr>
+            <w:proofErr w:type="gramStart"/>
+            <w:r>
+              <w:rPr>
+                <w:rFonts w:ascii="Times New Roman" w:hAnsi="Times New Roman" w:cs="Times New Roman"/>
+                <w:sz w:val="22"/>
+              </w:rPr>
+              <w:t>yyyy</w:t>
+            </w:r>
+            <w:proofErr w:type="gramEnd"/>
+            <w:r>
+              <w:rPr>
+                <w:rFonts w:ascii="Times New Roman" w:hAnsi="Times New Roman" w:cs="Times New Roman"/>
+                <w:sz w:val="22"/>
+              </w:rPr>
+              <w:t xml:space="preserve">-2014 average or </w:t>
+            </w:r>
+            <w:proofErr w:type="spellStart"/>
+            <w:r>
+              <w:rPr>
+                <w:rFonts w:ascii="Times New Roman" w:hAnsi="Times New Roman" w:cs="Times New Roman"/>
+                <w:sz w:val="22"/>
+              </w:rPr>
+              <w:t>interannual</w:t>
+            </w:r>
+            <w:proofErr w:type="spellEnd"/>
+            <w:r>
+              <w:rPr>
+                <w:rFonts w:ascii="Times New Roman" w:hAnsi="Times New Roman" w:cs="Times New Roman"/>
+                <w:sz w:val="22"/>
+              </w:rPr>
+              <w:t xml:space="preserve"> variance for this variable (description and units-annual given in table above). </w:t>
             </w:r>
           </w:p>
         </w:tc>
@@ -2536,6 +2989,7 @@
               <w:rPr>
                 <w:rFonts w:ascii="Times New Roman" w:eastAsia="Times New Roman" w:hAnsi="Times New Roman" w:cs="Times New Roman"/>
                 <w:color w:val="000000"/>
+                <w:sz w:val="22"/>
               </w:rPr>
             </w:pPr>
             <w:proofErr w:type="gramStart"/>
@@ -2543,6 +2997,7 @@
               <w:rPr>
                 <w:rFonts w:ascii="Times New Roman" w:eastAsia="Times New Roman" w:hAnsi="Times New Roman" w:cs="Times New Roman"/>
                 <w:color w:val="000000"/>
+                <w:sz w:val="22"/>
               </w:rPr>
               <w:t>wet</w:t>
             </w:r>
@@ -2551,20 +3006,47 @@
         </w:tc>
         <w:tc>
           <w:tcPr>
-            <w:tcW w:w="5989" w:type="dxa"/>
-          </w:tcPr>
-          <w:p>
-            <w:pPr>
-              <w:spacing w:line="360" w:lineRule="auto"/>
-              <w:rPr>
-                <w:rFonts w:ascii="Times New Roman" w:hAnsi="Times New Roman" w:cs="Times New Roman"/>
-              </w:rPr>
-            </w:pPr>
-            <w:r>
-              <w:rPr>
-                <w:rFonts w:ascii="Times New Roman" w:hAnsi="Times New Roman" w:cs="Times New Roman"/>
-              </w:rPr>
-              <w:t>1980-2014 average of this variable (description and units-annual given in table above).</w:t>
+            <w:tcW w:w="0" w:type="auto"/>
+          </w:tcPr>
+          <w:p>
+            <w:pPr>
+              <w:spacing w:line="360" w:lineRule="auto"/>
+              <w:rPr>
+                <w:rFonts w:ascii="Times New Roman" w:hAnsi="Times New Roman" w:cs="Times New Roman"/>
+                <w:sz w:val="22"/>
+              </w:rPr>
+            </w:pPr>
+            <w:proofErr w:type="gramStart"/>
+            <w:r>
+              <w:rPr>
+                <w:rFonts w:ascii="Times New Roman" w:hAnsi="Times New Roman" w:cs="Times New Roman"/>
+                <w:sz w:val="22"/>
+              </w:rPr>
+              <w:t>yyyy</w:t>
+            </w:r>
+            <w:proofErr w:type="gramEnd"/>
+            <w:r>
+              <w:rPr>
+                <w:rFonts w:ascii="Times New Roman" w:hAnsi="Times New Roman" w:cs="Times New Roman"/>
+                <w:sz w:val="22"/>
+              </w:rPr>
+              <w:t xml:space="preserve">-2014 average or </w:t>
+            </w:r>
+            <w:proofErr w:type="spellStart"/>
+            <w:r>
+              <w:rPr>
+                <w:rFonts w:ascii="Times New Roman" w:hAnsi="Times New Roman" w:cs="Times New Roman"/>
+                <w:sz w:val="22"/>
+              </w:rPr>
+              <w:t>interannual</w:t>
+            </w:r>
+            <w:proofErr w:type="spellEnd"/>
+            <w:r>
+              <w:rPr>
+                <w:rFonts w:ascii="Times New Roman" w:hAnsi="Times New Roman" w:cs="Times New Roman"/>
+                <w:sz w:val="22"/>
+              </w:rPr>
+              <w:t xml:space="preserve"> variance for this variable (description and units-annual given in table above). </w:t>
             </w:r>
           </w:p>
         </w:tc>
@@ -2580,6 +3062,7 @@
               <w:rPr>
                 <w:rFonts w:ascii="Times New Roman" w:eastAsia="Times New Roman" w:hAnsi="Times New Roman" w:cs="Times New Roman"/>
                 <w:color w:val="000000"/>
+                <w:sz w:val="22"/>
               </w:rPr>
             </w:pPr>
             <w:proofErr w:type="spellStart"/>
@@ -2588,6 +3071,7 @@
               <w:rPr>
                 <w:rFonts w:ascii="Times New Roman" w:eastAsia="Times New Roman" w:hAnsi="Times New Roman" w:cs="Times New Roman"/>
                 <w:color w:val="000000"/>
+                <w:sz w:val="22"/>
               </w:rPr>
               <w:t>cld</w:t>
             </w:r>
@@ -2597,20 +3081,47 @@
         </w:tc>
         <w:tc>
           <w:tcPr>
-            <w:tcW w:w="5989" w:type="dxa"/>
-          </w:tcPr>
-          <w:p>
-            <w:pPr>
-              <w:spacing w:line="360" w:lineRule="auto"/>
-              <w:rPr>
-                <w:rFonts w:ascii="Times New Roman" w:hAnsi="Times New Roman" w:cs="Times New Roman"/>
-              </w:rPr>
-            </w:pPr>
-            <w:r>
-              <w:rPr>
-                <w:rFonts w:ascii="Times New Roman" w:hAnsi="Times New Roman" w:cs="Times New Roman"/>
-              </w:rPr>
-              <w:t>1980-2014 average of this variable (description and units-annual given in table above).</w:t>
+            <w:tcW w:w="0" w:type="auto"/>
+          </w:tcPr>
+          <w:p>
+            <w:pPr>
+              <w:spacing w:line="360" w:lineRule="auto"/>
+              <w:rPr>
+                <w:rFonts w:ascii="Times New Roman" w:hAnsi="Times New Roman" w:cs="Times New Roman"/>
+                <w:sz w:val="22"/>
+              </w:rPr>
+            </w:pPr>
+            <w:proofErr w:type="gramStart"/>
+            <w:r>
+              <w:rPr>
+                <w:rFonts w:ascii="Times New Roman" w:hAnsi="Times New Roman" w:cs="Times New Roman"/>
+                <w:sz w:val="22"/>
+              </w:rPr>
+              <w:t>yyyy</w:t>
+            </w:r>
+            <w:proofErr w:type="gramEnd"/>
+            <w:r>
+              <w:rPr>
+                <w:rFonts w:ascii="Times New Roman" w:hAnsi="Times New Roman" w:cs="Times New Roman"/>
+                <w:sz w:val="22"/>
+              </w:rPr>
+              <w:t xml:space="preserve">-2014 average or </w:t>
+            </w:r>
+            <w:proofErr w:type="spellStart"/>
+            <w:r>
+              <w:rPr>
+                <w:rFonts w:ascii="Times New Roman" w:hAnsi="Times New Roman" w:cs="Times New Roman"/>
+                <w:sz w:val="22"/>
+              </w:rPr>
+              <w:t>interannual</w:t>
+            </w:r>
+            <w:proofErr w:type="spellEnd"/>
+            <w:r>
+              <w:rPr>
+                <w:rFonts w:ascii="Times New Roman" w:hAnsi="Times New Roman" w:cs="Times New Roman"/>
+                <w:sz w:val="22"/>
+              </w:rPr>
+              <w:t xml:space="preserve"> variance for this variable (description and units-annual given in table above). </w:t>
             </w:r>
           </w:p>
         </w:tc>
@@ -2626,12 +3137,14 @@
               <w:rPr>
                 <w:rFonts w:ascii="Times New Roman" w:eastAsia="Times New Roman" w:hAnsi="Times New Roman" w:cs="Times New Roman"/>
                 <w:color w:val="000000"/>
+                <w:sz w:val="22"/>
               </w:rPr>
             </w:pPr>
             <w:r>
               <w:rPr>
                 <w:rFonts w:ascii="Times New Roman" w:eastAsia="Times New Roman" w:hAnsi="Times New Roman" w:cs="Times New Roman"/>
                 <w:color w:val="000000"/>
+                <w:sz w:val="22"/>
               </w:rPr>
               <w:t>Months with PPT&lt;PET</w:t>
             </w:r>
@@ -2639,24 +3152,59 @@
         </w:tc>
         <w:tc>
           <w:tcPr>
-            <w:tcW w:w="5989" w:type="dxa"/>
-          </w:tcPr>
-          <w:p>
-            <w:pPr>
-              <w:spacing w:line="360" w:lineRule="auto"/>
-              <w:rPr>
-                <w:rFonts w:ascii="Times New Roman" w:hAnsi="Times New Roman" w:cs="Times New Roman"/>
-              </w:rPr>
-            </w:pPr>
-            <w:r>
-              <w:rPr>
-                <w:rFonts w:ascii="Times New Roman" w:hAnsi="Times New Roman" w:cs="Times New Roman"/>
-              </w:rPr>
-              <w:t>1980-2014 average of this variable.</w:t>
-            </w:r>
-            <w:r>
-              <w:rPr>
-                <w:rFonts w:ascii="Times New Roman" w:hAnsi="Times New Roman" w:cs="Times New Roman"/>
+            <w:tcW w:w="0" w:type="auto"/>
+          </w:tcPr>
+          <w:p>
+            <w:pPr>
+              <w:spacing w:line="360" w:lineRule="auto"/>
+              <w:rPr>
+                <w:rFonts w:ascii="Times New Roman" w:hAnsi="Times New Roman" w:cs="Times New Roman"/>
+                <w:sz w:val="22"/>
+              </w:rPr>
+            </w:pPr>
+            <w:proofErr w:type="gramStart"/>
+            <w:r>
+              <w:rPr>
+                <w:rFonts w:ascii="Times New Roman" w:hAnsi="Times New Roman" w:cs="Times New Roman"/>
+                <w:sz w:val="22"/>
+              </w:rPr>
+              <w:t>yyyy</w:t>
+            </w:r>
+            <w:proofErr w:type="gramEnd"/>
+            <w:r>
+              <w:rPr>
+                <w:rFonts w:ascii="Times New Roman" w:hAnsi="Times New Roman" w:cs="Times New Roman"/>
+                <w:sz w:val="22"/>
+              </w:rPr>
+              <w:t xml:space="preserve">-2014 average or </w:t>
+            </w:r>
+            <w:proofErr w:type="spellStart"/>
+            <w:r>
+              <w:rPr>
+                <w:rFonts w:ascii="Times New Roman" w:hAnsi="Times New Roman" w:cs="Times New Roman"/>
+                <w:sz w:val="22"/>
+              </w:rPr>
+              <w:t>interannual</w:t>
+            </w:r>
+            <w:proofErr w:type="spellEnd"/>
+            <w:r>
+              <w:rPr>
+                <w:rFonts w:ascii="Times New Roman" w:hAnsi="Times New Roman" w:cs="Times New Roman"/>
+                <w:sz w:val="22"/>
+              </w:rPr>
+              <w:t xml:space="preserve"> variance for this variable</w:t>
+            </w:r>
+            <w:r>
+              <w:rPr>
+                <w:rFonts w:ascii="Times New Roman" w:hAnsi="Times New Roman" w:cs="Times New Roman"/>
+                <w:sz w:val="22"/>
+              </w:rPr>
+              <w:t>.</w:t>
+            </w:r>
+            <w:r>
+              <w:rPr>
+                <w:rFonts w:ascii="Times New Roman" w:hAnsi="Times New Roman" w:cs="Times New Roman"/>
+                <w:sz w:val="22"/>
               </w:rPr>
               <w:t xml:space="preserve"> UNITS: </w:t>
             </w:r>
@@ -2664,6 +3212,7 @@
             <w:r>
               <w:rPr>
                 <w:rFonts w:ascii="Times New Roman" w:hAnsi="Times New Roman" w:cs="Times New Roman"/>
+                <w:sz w:val="22"/>
               </w:rPr>
               <w:t>mo</w:t>
             </w:r>
@@ -2671,6 +3220,7 @@
             <w:r>
               <w:rPr>
                 <w:rFonts w:ascii="Times New Roman" w:hAnsi="Times New Roman" w:cs="Times New Roman"/>
+                <w:sz w:val="22"/>
               </w:rPr>
               <w:t>/</w:t>
             </w:r>
@@ -2678,6 +3228,7 @@
             <w:r>
               <w:rPr>
                 <w:rFonts w:ascii="Times New Roman" w:hAnsi="Times New Roman" w:cs="Times New Roman"/>
+                <w:sz w:val="22"/>
               </w:rPr>
               <w:t>yr</w:t>
             </w:r>
@@ -2696,12 +3247,14 @@
               <w:rPr>
                 <w:rFonts w:ascii="Times New Roman" w:eastAsia="Times New Roman" w:hAnsi="Times New Roman" w:cs="Times New Roman"/>
                 <w:color w:val="000000"/>
+                <w:sz w:val="22"/>
               </w:rPr>
             </w:pPr>
             <w:r>
               <w:rPr>
                 <w:rFonts w:ascii="Times New Roman" w:eastAsia="Times New Roman" w:hAnsi="Times New Roman" w:cs="Times New Roman"/>
                 <w:color w:val="000000"/>
+                <w:sz w:val="22"/>
               </w:rPr>
               <w:t>Precipitation Seasonality (CV)</w:t>
             </w:r>
@@ -2709,20 +3262,54 @@
         </w:tc>
         <w:tc>
           <w:tcPr>
-            <w:tcW w:w="5989" w:type="dxa"/>
-          </w:tcPr>
-          <w:p>
-            <w:pPr>
-              <w:spacing w:line="360" w:lineRule="auto"/>
-              <w:rPr>
-                <w:rFonts w:ascii="Times New Roman" w:hAnsi="Times New Roman" w:cs="Times New Roman"/>
-              </w:rPr>
-            </w:pPr>
-            <w:r>
-              <w:rPr>
-                <w:rFonts w:ascii="Times New Roman" w:hAnsi="Times New Roman" w:cs="Times New Roman"/>
-              </w:rPr>
-              <w:t xml:space="preserve">1980-2014 average of this variable. </w:t>
+            <w:tcW w:w="0" w:type="auto"/>
+          </w:tcPr>
+          <w:p>
+            <w:pPr>
+              <w:spacing w:line="360" w:lineRule="auto"/>
+              <w:rPr>
+                <w:rFonts w:ascii="Times New Roman" w:hAnsi="Times New Roman" w:cs="Times New Roman"/>
+                <w:sz w:val="22"/>
+              </w:rPr>
+            </w:pPr>
+            <w:proofErr w:type="gramStart"/>
+            <w:r>
+              <w:rPr>
+                <w:rFonts w:ascii="Times New Roman" w:hAnsi="Times New Roman" w:cs="Times New Roman"/>
+                <w:sz w:val="22"/>
+              </w:rPr>
+              <w:t>yyyy</w:t>
+            </w:r>
+            <w:proofErr w:type="gramEnd"/>
+            <w:r>
+              <w:rPr>
+                <w:rFonts w:ascii="Times New Roman" w:hAnsi="Times New Roman" w:cs="Times New Roman"/>
+                <w:sz w:val="22"/>
+              </w:rPr>
+              <w:t xml:space="preserve">-2014 average or </w:t>
+            </w:r>
+            <w:proofErr w:type="spellStart"/>
+            <w:r>
+              <w:rPr>
+                <w:rFonts w:ascii="Times New Roman" w:hAnsi="Times New Roman" w:cs="Times New Roman"/>
+                <w:sz w:val="22"/>
+              </w:rPr>
+              <w:t>interannual</w:t>
+            </w:r>
+            <w:proofErr w:type="spellEnd"/>
+            <w:r>
+              <w:rPr>
+                <w:rFonts w:ascii="Times New Roman" w:hAnsi="Times New Roman" w:cs="Times New Roman"/>
+                <w:sz w:val="22"/>
+              </w:rPr>
+              <w:t xml:space="preserve"> variance for this variable</w:t>
+            </w:r>
+            <w:r>
+              <w:rPr>
+                <w:rFonts w:ascii="Times New Roman" w:hAnsi="Times New Roman" w:cs="Times New Roman"/>
+                <w:sz w:val="22"/>
+              </w:rPr>
+              <w:t xml:space="preserve">. </w:t>
             </w:r>
           </w:p>
         </w:tc>
@@ -2738,12 +3325,14 @@
               <w:rPr>
                 <w:rFonts w:ascii="Times New Roman" w:eastAsia="Times New Roman" w:hAnsi="Times New Roman" w:cs="Times New Roman"/>
                 <w:color w:val="000000"/>
+                <w:sz w:val="22"/>
               </w:rPr>
             </w:pPr>
             <w:r>
               <w:rPr>
                 <w:rFonts w:ascii="Times New Roman" w:eastAsia="Times New Roman" w:hAnsi="Times New Roman" w:cs="Times New Roman"/>
                 <w:color w:val="000000"/>
+                <w:sz w:val="22"/>
               </w:rPr>
               <w:t xml:space="preserve">Mean Jan Temperature </w:t>
             </w:r>
@@ -2751,24 +3340,59 @@
         </w:tc>
         <w:tc>
           <w:tcPr>
-            <w:tcW w:w="5989" w:type="dxa"/>
-          </w:tcPr>
-          <w:p>
-            <w:pPr>
-              <w:spacing w:line="360" w:lineRule="auto"/>
-              <w:rPr>
-                <w:rFonts w:ascii="Times New Roman" w:hAnsi="Times New Roman" w:cs="Times New Roman"/>
-              </w:rPr>
-            </w:pPr>
-            <w:r>
-              <w:rPr>
-                <w:rFonts w:ascii="Times New Roman" w:hAnsi="Times New Roman" w:cs="Times New Roman"/>
-              </w:rPr>
-              <w:t xml:space="preserve">1980-2014 average of this variable. UNITS: </w:t>
-            </w:r>
-            <w:r>
-              <w:rPr>
-                <w:rFonts w:ascii="Times New Roman" w:eastAsia="Times New Roman" w:hAnsi="Times New Roman" w:cs="Times New Roman"/>
+            <w:tcW w:w="0" w:type="auto"/>
+          </w:tcPr>
+          <w:p>
+            <w:pPr>
+              <w:spacing w:line="360" w:lineRule="auto"/>
+              <w:rPr>
+                <w:rFonts w:ascii="Times New Roman" w:hAnsi="Times New Roman" w:cs="Times New Roman"/>
+                <w:sz w:val="22"/>
+              </w:rPr>
+            </w:pPr>
+            <w:proofErr w:type="gramStart"/>
+            <w:r>
+              <w:rPr>
+                <w:rFonts w:ascii="Times New Roman" w:hAnsi="Times New Roman" w:cs="Times New Roman"/>
+                <w:sz w:val="22"/>
+              </w:rPr>
+              <w:t>yyyy</w:t>
+            </w:r>
+            <w:proofErr w:type="gramEnd"/>
+            <w:r>
+              <w:rPr>
+                <w:rFonts w:ascii="Times New Roman" w:hAnsi="Times New Roman" w:cs="Times New Roman"/>
+                <w:sz w:val="22"/>
+              </w:rPr>
+              <w:t xml:space="preserve">-2014 average or </w:t>
+            </w:r>
+            <w:proofErr w:type="spellStart"/>
+            <w:r>
+              <w:rPr>
+                <w:rFonts w:ascii="Times New Roman" w:hAnsi="Times New Roman" w:cs="Times New Roman"/>
+                <w:sz w:val="22"/>
+              </w:rPr>
+              <w:t>interannual</w:t>
+            </w:r>
+            <w:proofErr w:type="spellEnd"/>
+            <w:r>
+              <w:rPr>
+                <w:rFonts w:ascii="Times New Roman" w:hAnsi="Times New Roman" w:cs="Times New Roman"/>
+                <w:sz w:val="22"/>
+              </w:rPr>
+              <w:t xml:space="preserve"> variance for this variable</w:t>
+            </w:r>
+            <w:r>
+              <w:rPr>
+                <w:rFonts w:ascii="Times New Roman" w:hAnsi="Times New Roman" w:cs="Times New Roman"/>
+                <w:sz w:val="22"/>
+              </w:rPr>
+              <w:t xml:space="preserve">. UNITS: </w:t>
+            </w:r>
+            <w:r>
+              <w:rPr>
+                <w:rFonts w:ascii="Times New Roman" w:eastAsia="Times New Roman" w:hAnsi="Times New Roman" w:cs="Times New Roman"/>
+                <w:sz w:val="22"/>
               </w:rPr>
               <w:t>°C</w:t>
             </w:r>
@@ -2786,12 +3410,14 @@
               <w:rPr>
                 <w:rFonts w:ascii="Times New Roman" w:eastAsia="Times New Roman" w:hAnsi="Times New Roman" w:cs="Times New Roman"/>
                 <w:color w:val="000000"/>
+                <w:sz w:val="22"/>
               </w:rPr>
             </w:pPr>
             <w:r>
               <w:rPr>
                 <w:rFonts w:ascii="Times New Roman" w:eastAsia="Times New Roman" w:hAnsi="Times New Roman" w:cs="Times New Roman"/>
                 <w:color w:val="000000"/>
+                <w:sz w:val="22"/>
               </w:rPr>
               <w:t>Mean July Temperature</w:t>
             </w:r>
@@ -2799,24 +3425,59 @@
         </w:tc>
         <w:tc>
           <w:tcPr>
-            <w:tcW w:w="5989" w:type="dxa"/>
-          </w:tcPr>
-          <w:p>
-            <w:pPr>
-              <w:spacing w:line="360" w:lineRule="auto"/>
-              <w:rPr>
-                <w:rFonts w:ascii="Times New Roman" w:hAnsi="Times New Roman" w:cs="Times New Roman"/>
-              </w:rPr>
-            </w:pPr>
-            <w:r>
-              <w:rPr>
-                <w:rFonts w:ascii="Times New Roman" w:hAnsi="Times New Roman" w:cs="Times New Roman"/>
-              </w:rPr>
-              <w:t xml:space="preserve">1980-2014 average of this variable. UNITS: </w:t>
-            </w:r>
-            <w:r>
-              <w:rPr>
-                <w:rFonts w:ascii="Times New Roman" w:eastAsia="Times New Roman" w:hAnsi="Times New Roman" w:cs="Times New Roman"/>
+            <w:tcW w:w="0" w:type="auto"/>
+          </w:tcPr>
+          <w:p>
+            <w:pPr>
+              <w:spacing w:line="360" w:lineRule="auto"/>
+              <w:rPr>
+                <w:rFonts w:ascii="Times New Roman" w:hAnsi="Times New Roman" w:cs="Times New Roman"/>
+                <w:sz w:val="22"/>
+              </w:rPr>
+            </w:pPr>
+            <w:proofErr w:type="gramStart"/>
+            <w:r>
+              <w:rPr>
+                <w:rFonts w:ascii="Times New Roman" w:hAnsi="Times New Roman" w:cs="Times New Roman"/>
+                <w:sz w:val="22"/>
+              </w:rPr>
+              <w:t>yyyy</w:t>
+            </w:r>
+            <w:proofErr w:type="gramEnd"/>
+            <w:r>
+              <w:rPr>
+                <w:rFonts w:ascii="Times New Roman" w:hAnsi="Times New Roman" w:cs="Times New Roman"/>
+                <w:sz w:val="22"/>
+              </w:rPr>
+              <w:t xml:space="preserve">-2014 average or </w:t>
+            </w:r>
+            <w:proofErr w:type="spellStart"/>
+            <w:r>
+              <w:rPr>
+                <w:rFonts w:ascii="Times New Roman" w:hAnsi="Times New Roman" w:cs="Times New Roman"/>
+                <w:sz w:val="22"/>
+              </w:rPr>
+              <w:t>interannual</w:t>
+            </w:r>
+            <w:proofErr w:type="spellEnd"/>
+            <w:r>
+              <w:rPr>
+                <w:rFonts w:ascii="Times New Roman" w:hAnsi="Times New Roman" w:cs="Times New Roman"/>
+                <w:sz w:val="22"/>
+              </w:rPr>
+              <w:t xml:space="preserve"> variance for this variable</w:t>
+            </w:r>
+            <w:r>
+              <w:rPr>
+                <w:rFonts w:ascii="Times New Roman" w:hAnsi="Times New Roman" w:cs="Times New Roman"/>
+                <w:sz w:val="22"/>
+              </w:rPr>
+              <w:t xml:space="preserve">. UNITS: </w:t>
+            </w:r>
+            <w:r>
+              <w:rPr>
+                <w:rFonts w:ascii="Times New Roman" w:eastAsia="Times New Roman" w:hAnsi="Times New Roman" w:cs="Times New Roman"/>
+                <w:sz w:val="22"/>
               </w:rPr>
               <w:t>°C</w:t>
             </w:r>
@@ -2834,12 +3495,14 @@
               <w:rPr>
                 <w:rFonts w:ascii="Times New Roman" w:eastAsia="Times New Roman" w:hAnsi="Times New Roman" w:cs="Times New Roman"/>
                 <w:color w:val="000000"/>
+                <w:sz w:val="22"/>
               </w:rPr>
             </w:pPr>
             <w:r>
               <w:rPr>
                 <w:rFonts w:ascii="Times New Roman" w:eastAsia="Times New Roman" w:hAnsi="Times New Roman" w:cs="Times New Roman"/>
                 <w:color w:val="000000"/>
+                <w:sz w:val="22"/>
               </w:rPr>
               <w:t xml:space="preserve">Min T of Coldest month </w:t>
             </w:r>
@@ -2847,24 +3510,59 @@
         </w:tc>
         <w:tc>
           <w:tcPr>
-            <w:tcW w:w="5989" w:type="dxa"/>
-          </w:tcPr>
-          <w:p>
-            <w:pPr>
-              <w:spacing w:line="360" w:lineRule="auto"/>
-              <w:rPr>
-                <w:rFonts w:ascii="Times New Roman" w:hAnsi="Times New Roman" w:cs="Times New Roman"/>
-              </w:rPr>
-            </w:pPr>
-            <w:r>
-              <w:rPr>
-                <w:rFonts w:ascii="Times New Roman" w:hAnsi="Times New Roman" w:cs="Times New Roman"/>
-              </w:rPr>
-              <w:t xml:space="preserve">1980-2014 average of this variable. UNITS: </w:t>
-            </w:r>
-            <w:r>
-              <w:rPr>
-                <w:rFonts w:ascii="Times New Roman" w:eastAsia="Times New Roman" w:hAnsi="Times New Roman" w:cs="Times New Roman"/>
+            <w:tcW w:w="0" w:type="auto"/>
+          </w:tcPr>
+          <w:p>
+            <w:pPr>
+              <w:spacing w:line="360" w:lineRule="auto"/>
+              <w:rPr>
+                <w:rFonts w:ascii="Times New Roman" w:hAnsi="Times New Roman" w:cs="Times New Roman"/>
+                <w:sz w:val="22"/>
+              </w:rPr>
+            </w:pPr>
+            <w:proofErr w:type="gramStart"/>
+            <w:r>
+              <w:rPr>
+                <w:rFonts w:ascii="Times New Roman" w:hAnsi="Times New Roman" w:cs="Times New Roman"/>
+                <w:sz w:val="22"/>
+              </w:rPr>
+              <w:t>yyyy</w:t>
+            </w:r>
+            <w:proofErr w:type="gramEnd"/>
+            <w:r>
+              <w:rPr>
+                <w:rFonts w:ascii="Times New Roman" w:hAnsi="Times New Roman" w:cs="Times New Roman"/>
+                <w:sz w:val="22"/>
+              </w:rPr>
+              <w:t xml:space="preserve">-2014 average or </w:t>
+            </w:r>
+            <w:proofErr w:type="spellStart"/>
+            <w:r>
+              <w:rPr>
+                <w:rFonts w:ascii="Times New Roman" w:hAnsi="Times New Roman" w:cs="Times New Roman"/>
+                <w:sz w:val="22"/>
+              </w:rPr>
+              <w:t>interannual</w:t>
+            </w:r>
+            <w:proofErr w:type="spellEnd"/>
+            <w:r>
+              <w:rPr>
+                <w:rFonts w:ascii="Times New Roman" w:hAnsi="Times New Roman" w:cs="Times New Roman"/>
+                <w:sz w:val="22"/>
+              </w:rPr>
+              <w:t xml:space="preserve"> variance for this variable</w:t>
+            </w:r>
+            <w:r>
+              <w:rPr>
+                <w:rFonts w:ascii="Times New Roman" w:hAnsi="Times New Roman" w:cs="Times New Roman"/>
+                <w:sz w:val="22"/>
+              </w:rPr>
+              <w:t xml:space="preserve">. UNITS: </w:t>
+            </w:r>
+            <w:r>
+              <w:rPr>
+                <w:rFonts w:ascii="Times New Roman" w:eastAsia="Times New Roman" w:hAnsi="Times New Roman" w:cs="Times New Roman"/>
+                <w:sz w:val="22"/>
               </w:rPr>
               <w:t>°C</w:t>
             </w:r>
@@ -2882,37 +3580,84 @@
               <w:rPr>
                 <w:rFonts w:ascii="Times New Roman" w:eastAsia="Times New Roman" w:hAnsi="Times New Roman" w:cs="Times New Roman"/>
                 <w:color w:val="000000"/>
+                <w:sz w:val="22"/>
               </w:rPr>
             </w:pPr>
             <w:r>
               <w:rPr>
                 <w:rFonts w:ascii="Times New Roman" w:eastAsia="Times New Roman" w:hAnsi="Times New Roman" w:cs="Times New Roman"/>
                 <w:color w:val="000000"/>
-              </w:rPr>
-              <w:t>Max T of Warmest month</w:t>
-            </w:r>
-          </w:p>
-        </w:tc>
-        <w:tc>
-          <w:tcPr>
-            <w:tcW w:w="5989" w:type="dxa"/>
-          </w:tcPr>
-          <w:p>
-            <w:pPr>
-              <w:spacing w:line="360" w:lineRule="auto"/>
-              <w:rPr>
-                <w:rFonts w:ascii="Times New Roman" w:hAnsi="Times New Roman" w:cs="Times New Roman"/>
-              </w:rPr>
-            </w:pPr>
-            <w:r>
-              <w:rPr>
-                <w:rFonts w:ascii="Times New Roman" w:hAnsi="Times New Roman" w:cs="Times New Roman"/>
-              </w:rPr>
-              <w:t xml:space="preserve">1980-2014 average of this variable. UNITS: </w:t>
-            </w:r>
-            <w:r>
-              <w:rPr>
-                <w:rFonts w:ascii="Times New Roman" w:eastAsia="Times New Roman" w:hAnsi="Times New Roman" w:cs="Times New Roman"/>
+                <w:sz w:val="22"/>
+              </w:rPr>
+              <w:t xml:space="preserve">Max T of Warmest </w:t>
+            </w:r>
+            <w:bookmarkStart w:id="0" w:name="_GoBack"/>
+            <w:bookmarkEnd w:id="0"/>
+            <w:r>
+              <w:rPr>
+                <w:rFonts w:ascii="Times New Roman" w:eastAsia="Times New Roman" w:hAnsi="Times New Roman" w:cs="Times New Roman"/>
+                <w:color w:val="000000"/>
+                <w:sz w:val="22"/>
+              </w:rPr>
+              <w:t>month</w:t>
+            </w:r>
+          </w:p>
+        </w:tc>
+        <w:tc>
+          <w:tcPr>
+            <w:tcW w:w="0" w:type="auto"/>
+          </w:tcPr>
+          <w:p>
+            <w:pPr>
+              <w:spacing w:line="360" w:lineRule="auto"/>
+              <w:rPr>
+                <w:rFonts w:ascii="Times New Roman" w:hAnsi="Times New Roman" w:cs="Times New Roman"/>
+                <w:sz w:val="22"/>
+              </w:rPr>
+            </w:pPr>
+            <w:proofErr w:type="gramStart"/>
+            <w:r>
+              <w:rPr>
+                <w:rFonts w:ascii="Times New Roman" w:hAnsi="Times New Roman" w:cs="Times New Roman"/>
+                <w:sz w:val="22"/>
+              </w:rPr>
+              <w:t>yyyy</w:t>
+            </w:r>
+            <w:proofErr w:type="gramEnd"/>
+            <w:r>
+              <w:rPr>
+                <w:rFonts w:ascii="Times New Roman" w:hAnsi="Times New Roman" w:cs="Times New Roman"/>
+                <w:sz w:val="22"/>
+              </w:rPr>
+              <w:t xml:space="preserve">-2014 average or </w:t>
+            </w:r>
+            <w:proofErr w:type="spellStart"/>
+            <w:r>
+              <w:rPr>
+                <w:rFonts w:ascii="Times New Roman" w:hAnsi="Times New Roman" w:cs="Times New Roman"/>
+                <w:sz w:val="22"/>
+              </w:rPr>
+              <w:t>interannual</w:t>
+            </w:r>
+            <w:proofErr w:type="spellEnd"/>
+            <w:r>
+              <w:rPr>
+                <w:rFonts w:ascii="Times New Roman" w:hAnsi="Times New Roman" w:cs="Times New Roman"/>
+                <w:sz w:val="22"/>
+              </w:rPr>
+              <w:t xml:space="preserve"> variance for this variable</w:t>
+            </w:r>
+            <w:r>
+              <w:rPr>
+                <w:rFonts w:ascii="Times New Roman" w:hAnsi="Times New Roman" w:cs="Times New Roman"/>
+                <w:sz w:val="22"/>
+              </w:rPr>
+              <w:t xml:space="preserve">. UNITS: </w:t>
+            </w:r>
+            <w:r>
+              <w:rPr>
+                <w:rFonts w:ascii="Times New Roman" w:eastAsia="Times New Roman" w:hAnsi="Times New Roman" w:cs="Times New Roman"/>
+                <w:sz w:val="22"/>
               </w:rPr>
               <w:t>°C</w:t>
             </w:r>
@@ -2927,8 +3672,6 @@
           <w:rFonts w:ascii="Times New Roman" w:hAnsi="Times New Roman" w:cs="Times New Roman"/>
         </w:rPr>
       </w:pPr>
-      <w:bookmarkStart w:id="0" w:name="_GoBack"/>
-      <w:bookmarkEnd w:id="0"/>
     </w:p>
     <w:sectPr>
       <w:pgSz w:w="12240" w:h="15840"/>

</xml_diff>